<commit_message>
Added buck converter calculations. Note* Many design parameters have been changed since then
</commit_message>
<xml_diff>
--- a/Hardware/Revision01/buckconvertorCalculations.docx
+++ b/Hardware/Revision01/buckconvertorCalculations.docx
@@ -3,23 +3,453 @@
 <w:document xmlns:wpc="http://schemas.microsoft.com/office/word/2010/wordprocessingCanvas" xmlns:cx="http://schemas.microsoft.com/office/drawing/2014/chartex" xmlns:cx1="http://schemas.microsoft.com/office/drawing/2015/9/8/chartex" xmlns:cx2="http://schemas.microsoft.com/office/drawing/2015/10/21/chartex" xmlns:cx3="http://schemas.microsoft.com/office/drawing/2016/5/9/chartex" xmlns:cx4="http://schemas.microsoft.com/office/drawing/2016/5/10/chartex" xmlns:cx5="http://schemas.microsoft.com/office/drawing/2016/5/11/chartex" xmlns:cx6="http://schemas.microsoft.com/office/drawing/2016/5/12/chartex" xmlns:cx7="http://schemas.microsoft.com/office/drawing/2016/5/13/chartex" xmlns:cx8="http://schemas.microsoft.com/office/drawing/2016/5/14/chartex" xmlns:mc="http://schemas.openxmlformats.org/markup-compatibility/2006" xmlns:aink="http://schemas.microsoft.com/office/drawing/2016/ink" xmlns:am3d="http://schemas.microsoft.com/office/drawing/2017/model3d" xmlns:o="urn:schemas-microsoft-com:office:office" xmlns:oel="http://schemas.microsoft.com/office/2019/extlst" xmlns:r="http://schemas.openxmlformats.org/officeDocument/2006/relationships" xmlns:m="http://schemas.openxmlformats.org/officeDocument/2006/math" xmlns:v="urn:schemas-microsoft-com:vml" xmlns:wp14="http://schemas.microsoft.com/office/word/2010/wordprocessingDrawing" xmlns:wp="http://schemas.openxmlformats.org/drawingml/2006/wordprocessingDrawing" xmlns:w10="urn:schemas-microsoft-com:office:word" xmlns:w="http://schemas.openxmlformats.org/wordprocessingml/2006/main" xmlns:w14="http://schemas.microsoft.com/office/word/2010/wordml" xmlns:w15="http://schemas.microsoft.com/office/word/2012/wordml" xmlns:w16cex="http://schemas.microsoft.com/office/word/2018/wordml/cex" xmlns:w16cid="http://schemas.microsoft.com/office/word/2016/wordml/cid" xmlns:w16="http://schemas.microsoft.com/office/word/2018/wordml" xmlns:w16du="http://schemas.microsoft.com/office/word/2023/wordml/word16du" xmlns:w16sdtdh="http://schemas.microsoft.com/office/word/2020/wordml/sdtdatahash" xmlns:w16sdtfl="http://schemas.microsoft.com/office/word/2024/wordml/sdtformatlock" xmlns:w16se="http://schemas.microsoft.com/office/word/2015/wordml/symex" xmlns:wpg="http://schemas.microsoft.com/office/word/2010/wordprocessingGroup" xmlns:wpi="http://schemas.microsoft.com/office/word/2010/wordprocessingInk" xmlns:wne="http://schemas.microsoft.com/office/word/2006/wordml" xmlns:wps="http://schemas.microsoft.com/office/word/2010/wordprocessingShape" mc:Ignorable="w14 w15 w16se w16cid w16 w16cex w16sdtdh w16sdtfl w16du wp14">
   <w:body>
     <w:p>
-      <w:r>
-        <w:t>Inductor sizing calculations</w:t>
-      </w:r>
-    </w:p>
-    <w:p>
-      <w:r>
-        <w:t>Choose K = 0.3</w:t>
-      </w:r>
-    </w:p>
-    <w:p>
-      <w:pPr>
+      <w:pPr>
+        <w:ind w:left="720" w:hanging="360"/>
+      </w:pPr>
+      <w:bookmarkStart w:id="0" w:name="_Hlk203051804"/>
+      <w:bookmarkEnd w:id="0"/>
+      <w:r>
+        <w:t>Specifications</w:t>
+      </w:r>
+    </w:p>
+    <w:p>
+      <w:pPr>
+        <w:pStyle w:val="ListParagraph"/>
+        <w:numPr>
+          <w:ilvl w:val="0"/>
+          <w:numId w:val="1"/>
+        </w:numPr>
+        <w:rPr>
+          <w:b/>
+          <w:bCs/>
+        </w:rPr>
+      </w:pPr>
+      <w:r>
+        <w:rPr>
+          <w:b/>
+          <w:bCs/>
+        </w:rPr>
+        <w:t>Verification of PINOUT</w:t>
+      </w:r>
+    </w:p>
+    <w:p>
+      <w:pPr>
+        <w:ind w:left="360"/>
+      </w:pPr>
+      <w:r>
+        <w:rPr>
+          <w:noProof/>
+        </w:rPr>
+        <w:drawing>
+          <wp:inline distT="0" distB="0" distL="0" distR="0" wp14:anchorId="3247AB30" wp14:editId="2F4CFD01">
+            <wp:extent cx="5943600" cy="2374265"/>
+            <wp:effectExtent l="0" t="0" r="0" b="6985"/>
+            <wp:docPr id="896108466" name="Picture 1" descr="A diagram of a circuit&#10;&#10;AI-generated content may be incorrect."/>
+            <wp:cNvGraphicFramePr>
+              <a:graphicFrameLocks xmlns:a="http://schemas.openxmlformats.org/drawingml/2006/main" noChangeAspect="1"/>
+            </wp:cNvGraphicFramePr>
+            <a:graphic xmlns:a="http://schemas.openxmlformats.org/drawingml/2006/main">
+              <a:graphicData uri="http://schemas.openxmlformats.org/drawingml/2006/picture">
+                <pic:pic xmlns:pic="http://schemas.openxmlformats.org/drawingml/2006/picture">
+                  <pic:nvPicPr>
+                    <pic:cNvPr id="896108466" name="Picture 1" descr="A diagram of a circuit&#10;&#10;AI-generated content may be incorrect."/>
+                    <pic:cNvPicPr/>
+                  </pic:nvPicPr>
+                  <pic:blipFill>
+                    <a:blip r:embed="rId5"/>
+                    <a:stretch>
+                      <a:fillRect/>
+                    </a:stretch>
+                  </pic:blipFill>
+                  <pic:spPr>
+                    <a:xfrm>
+                      <a:off x="0" y="0"/>
+                      <a:ext cx="5943600" cy="2374265"/>
+                    </a:xfrm>
+                    <a:prstGeom prst="rect">
+                      <a:avLst/>
+                    </a:prstGeom>
+                  </pic:spPr>
+                </pic:pic>
+              </a:graphicData>
+            </a:graphic>
+          </wp:inline>
+        </w:drawing>
+      </w:r>
+    </w:p>
+    <w:p>
+      <w:pPr>
+        <w:ind w:left="360"/>
+        <w:rPr>
+          <w:b/>
+          <w:bCs/>
+        </w:rPr>
+      </w:pPr>
+      <w:r>
+        <w:rPr>
+          <w:b/>
+          <w:bCs/>
+        </w:rPr>
+        <w:t>Design parameters</w:t>
+      </w:r>
+    </w:p>
+    <w:tbl>
+      <w:tblPr>
+        <w:tblStyle w:val="TableGrid"/>
+        <w:tblW w:w="0" w:type="auto"/>
+        <w:tblInd w:w="360" w:type="dxa"/>
+        <w:tblLook w:val="04A0" w:firstRow="1" w:lastRow="0" w:firstColumn="1" w:lastColumn="0" w:noHBand="0" w:noVBand="1"/>
+      </w:tblPr>
+      <w:tblGrid>
+        <w:gridCol w:w="4495"/>
+        <w:gridCol w:w="4495"/>
+      </w:tblGrid>
+      <w:tr>
+        <w:tc>
+          <w:tcPr>
+            <w:tcW w:w="4495" w:type="dxa"/>
+          </w:tcPr>
+          <w:p>
+            <w:r>
+              <w:t>Parameter</w:t>
+            </w:r>
+          </w:p>
+        </w:tc>
+        <w:tc>
+          <w:tcPr>
+            <w:tcW w:w="4495" w:type="dxa"/>
+          </w:tcPr>
+          <w:p>
+            <w:r>
+              <w:t>Value</w:t>
+            </w:r>
+          </w:p>
+        </w:tc>
+      </w:tr>
+      <w:tr>
+        <w:tc>
+          <w:tcPr>
+            <w:tcW w:w="4495" w:type="dxa"/>
+          </w:tcPr>
+          <w:p>
+            <m:oMathPara>
+              <m:oMath>
+                <m:sSub>
+                  <m:sSubPr>
+                    <m:ctrlPr>
+                      <w:rPr>
+                        <w:rFonts w:ascii="Cambria Math" w:hAnsi="Cambria Math"/>
+                        <w:i/>
+                      </w:rPr>
+                    </m:ctrlPr>
+                  </m:sSubPr>
+                  <m:e>
+                    <m:r>
+                      <w:rPr>
+                        <w:rFonts w:ascii="Cambria Math" w:hAnsi="Cambria Math"/>
+                      </w:rPr>
+                      <m:t>V</m:t>
+                    </m:r>
+                  </m:e>
+                  <m:sub>
+                    <m:r>
+                      <w:rPr>
+                        <w:rFonts w:ascii="Cambria Math" w:hAnsi="Cambria Math"/>
+                      </w:rPr>
+                      <m:t>in</m:t>
+                    </m:r>
+                  </m:sub>
+                </m:sSub>
+              </m:oMath>
+            </m:oMathPara>
+          </w:p>
+        </w:tc>
+        <w:tc>
+          <w:tcPr>
+            <w:tcW w:w="4495" w:type="dxa"/>
+          </w:tcPr>
+          <w:p>
+            <w:r>
+              <w:t>8.8V - 15.2V</w:t>
+            </w:r>
+          </w:p>
+        </w:tc>
+      </w:tr>
+      <w:tr>
+        <w:tc>
+          <w:tcPr>
+            <w:tcW w:w="4495" w:type="dxa"/>
+          </w:tcPr>
+          <w:p>
+            <m:oMathPara>
+              <m:oMath>
+                <m:sSub>
+                  <m:sSubPr>
+                    <m:ctrlPr>
+                      <w:rPr>
+                        <w:rFonts w:ascii="Cambria Math" w:hAnsi="Cambria Math"/>
+                        <w:i/>
+                      </w:rPr>
+                    </m:ctrlPr>
+                  </m:sSubPr>
+                  <m:e>
+                    <m:r>
+                      <w:rPr>
+                        <w:rFonts w:ascii="Cambria Math" w:hAnsi="Cambria Math"/>
+                      </w:rPr>
+                      <m:t>V</m:t>
+                    </m:r>
+                  </m:e>
+                  <m:sub>
+                    <m:r>
+                      <w:rPr>
+                        <w:rFonts w:ascii="Cambria Math" w:hAnsi="Cambria Math"/>
+                      </w:rPr>
+                      <m:t>out</m:t>
+                    </m:r>
+                  </m:sub>
+                </m:sSub>
+              </m:oMath>
+            </m:oMathPara>
+          </w:p>
+        </w:tc>
+        <w:tc>
+          <w:tcPr>
+            <w:tcW w:w="4495" w:type="dxa"/>
+          </w:tcPr>
+          <w:p>
+            <w:r>
+              <w:t>7V – must be above 6.5V</w:t>
+            </w:r>
+          </w:p>
+        </w:tc>
+      </w:tr>
+      <w:tr>
+        <w:tc>
+          <w:tcPr>
+            <w:tcW w:w="4495" w:type="dxa"/>
+          </w:tcPr>
+          <w:p>
+            <m:oMathPara>
+              <m:oMath>
+                <m:sSub>
+                  <m:sSubPr>
+                    <m:ctrlPr>
+                      <w:rPr>
+                        <w:rFonts w:ascii="Cambria Math" w:hAnsi="Cambria Math"/>
+                        <w:i/>
+                      </w:rPr>
+                    </m:ctrlPr>
+                  </m:sSubPr>
+                  <m:e>
+                    <m:r>
+                      <w:rPr>
+                        <w:rFonts w:ascii="Cambria Math" w:hAnsi="Cambria Math"/>
+                      </w:rPr>
+                      <m:t>i</m:t>
+                    </m:r>
+                  </m:e>
+                  <m:sub>
+                    <m:r>
+                      <w:rPr>
+                        <w:rFonts w:ascii="Cambria Math" w:hAnsi="Cambria Math"/>
+                      </w:rPr>
+                      <m:t>out_max</m:t>
+                    </m:r>
+                  </m:sub>
+                </m:sSub>
+              </m:oMath>
+            </m:oMathPara>
+          </w:p>
+        </w:tc>
+        <w:tc>
+          <w:tcPr>
+            <w:tcW w:w="4495" w:type="dxa"/>
+          </w:tcPr>
+          <w:p>
+            <w:r>
+              <w:t>250mA – (assuming MOSFET is not switched at 1KHz)</w:t>
+            </w:r>
+          </w:p>
+        </w:tc>
+      </w:tr>
+      <w:tr>
+        <w:tc>
+          <w:tcPr>
+            <w:tcW w:w="4495" w:type="dxa"/>
+          </w:tcPr>
+          <w:p>
+            <w:r>
+              <w:t>Output overshoot, undershoot</w:t>
+            </w:r>
+          </w:p>
+        </w:tc>
+        <w:tc>
+          <w:tcPr>
+            <w:tcW w:w="4495" w:type="dxa"/>
+          </w:tcPr>
+          <w:p>
+            <w:r>
+              <w:t>Does not matter due to LDO</w:t>
+            </w:r>
+          </w:p>
+        </w:tc>
+      </w:tr>
+      <w:tr>
+        <w:tc>
+          <w:tcPr>
+            <w:tcW w:w="4495" w:type="dxa"/>
+          </w:tcPr>
+          <w:p>
+            <w:r>
+              <w:t>Output voltage ripple</w:t>
+            </w:r>
+          </w:p>
+        </w:tc>
+        <w:tc>
+          <w:tcPr>
+            <w:tcW w:w="4495" w:type="dxa"/>
+          </w:tcPr>
+          <w:p>
+            <w:r>
+              <w:t>Does not matter due to LDO</w:t>
+            </w:r>
+          </w:p>
+        </w:tc>
+      </w:tr>
+      <w:tr>
+        <w:tc>
+          <w:tcPr>
+            <w:tcW w:w="4495" w:type="dxa"/>
+          </w:tcPr>
+          <w:p>
+            <w:r>
+              <w:t xml:space="preserve">Operating frequency </w:t>
+            </w:r>
+          </w:p>
+        </w:tc>
+        <w:tc>
+          <w:tcPr>
+            <w:tcW w:w="4495" w:type="dxa"/>
+          </w:tcPr>
+          <w:p>
+            <w:r>
+              <w:t>400KHz</w:t>
+            </w:r>
+          </w:p>
+        </w:tc>
+      </w:tr>
+    </w:tbl>
+    <w:p>
+      <w:pPr>
+        <w:ind w:left="360"/>
+      </w:pPr>
+    </w:p>
+    <w:p/>
+    <w:p>
+      <w:pPr>
+        <w:pStyle w:val="ListParagraph"/>
+        <w:numPr>
+          <w:ilvl w:val="0"/>
+          <w:numId w:val="1"/>
+        </w:numPr>
+        <w:rPr>
+          <w:b/>
+          <w:bCs/>
+        </w:rPr>
+      </w:pPr>
+      <w:r>
         <w:rPr>
           <w:rFonts w:eastAsiaTheme="minorEastAsia"/>
-        </w:rPr>
-      </w:pPr>
-      <w:r>
+          <w:b/>
+          <w:bCs/>
+        </w:rPr>
+        <w:t>How do you set the output voltage?</w:t>
+      </w:r>
+      <w:r>
+        <w:rPr>
+          <w:rFonts w:eastAsiaTheme="minorEastAsia"/>
+          <w:b/>
+          <w:bCs/>
+        </w:rPr>
         <w:t xml:space="preserve"> </w:t>
+      </w:r>
+      <w:r>
+        <w:rPr>
+          <w:rFonts w:eastAsiaTheme="minorEastAsia"/>
+          <w:b/>
+          <w:bCs/>
+          <w:highlight w:val="green"/>
+        </w:rPr>
+        <w:t>(PRIORITY HIGH)</w:t>
+      </w:r>
+    </w:p>
+    <w:p>
+      <w:r>
+        <w:rPr>
+          <w:noProof/>
+        </w:rPr>
+        <w:drawing>
+          <wp:inline distT="0" distB="0" distL="0" distR="0" wp14:anchorId="60AE782F" wp14:editId="20458349">
+            <wp:extent cx="5943600" cy="1569720"/>
+            <wp:effectExtent l="0" t="0" r="0" b="0"/>
+            <wp:docPr id="466011660" name="Picture 1" descr="A white background with black text&#10;&#10;AI-generated content may be incorrect."/>
+            <wp:cNvGraphicFramePr>
+              <a:graphicFrameLocks xmlns:a="http://schemas.openxmlformats.org/drawingml/2006/main" noChangeAspect="1"/>
+            </wp:cNvGraphicFramePr>
+            <a:graphic xmlns:a="http://schemas.openxmlformats.org/drawingml/2006/main">
+              <a:graphicData uri="http://schemas.openxmlformats.org/drawingml/2006/picture">
+                <pic:pic xmlns:pic="http://schemas.openxmlformats.org/drawingml/2006/picture">
+                  <pic:nvPicPr>
+                    <pic:cNvPr id="466011660" name="Picture 1" descr="A white background with black text&#10;&#10;AI-generated content may be incorrect."/>
+                    <pic:cNvPicPr/>
+                  </pic:nvPicPr>
+                  <pic:blipFill>
+                    <a:blip r:embed="rId6"/>
+                    <a:stretch>
+                      <a:fillRect/>
+                    </a:stretch>
+                  </pic:blipFill>
+                  <pic:spPr>
+                    <a:xfrm>
+                      <a:off x="0" y="0"/>
+                      <a:ext cx="5943600" cy="1569720"/>
+                    </a:xfrm>
+                    <a:prstGeom prst="rect">
+                      <a:avLst/>
+                    </a:prstGeom>
+                  </pic:spPr>
+                </pic:pic>
+              </a:graphicData>
+            </a:graphic>
+          </wp:inline>
+        </w:drawing>
+      </w:r>
+    </w:p>
+    <w:p/>
+    <w:p/>
+    <w:p>
+      <w:pPr>
+        <w:rPr>
+          <w:b/>
+          <w:bCs/>
+        </w:rPr>
+      </w:pPr>
+      <w:r>
+        <w:rPr>
+          <w:b/>
+          <w:bCs/>
+        </w:rPr>
+        <w:lastRenderedPageBreak/>
+        <w:t>Defining variables</w:t>
+      </w:r>
+    </w:p>
+    <w:p>
+      <w:pPr>
+        <w:pStyle w:val="NoSpacing"/>
+      </w:pPr>
+      <w:r>
+        <w:t xml:space="preserve">Choose </w:t>
       </w:r>
       <m:oMath>
         <m:sSub>
@@ -36,7 +466,7 @@
               <w:rPr>
                 <w:rFonts w:ascii="Cambria Math" w:hAnsi="Cambria Math"/>
               </w:rPr>
-              <m:t>f</m:t>
+              <m:t>V</m:t>
             </m:r>
           </m:e>
           <m:sub>
@@ -44,7 +474,7 @@
               <w:rPr>
                 <w:rFonts w:ascii="Cambria Math" w:hAnsi="Cambria Math"/>
               </w:rPr>
-              <m:t>sw</m:t>
+              <m:t>out</m:t>
             </m:r>
           </m:sub>
         </m:sSub>
@@ -52,21 +482,18 @@
           <w:rPr>
             <w:rFonts w:ascii="Cambria Math" w:hAnsi="Cambria Math"/>
           </w:rPr>
-          <m:t>=400KHz</m:t>
+          <m:t xml:space="preserve"> = 7V </m:t>
         </m:r>
       </m:oMath>
       <w:r>
-        <w:rPr>
-          <w:rFonts w:eastAsiaTheme="minorEastAsia"/>
-        </w:rPr>
-        <w:t xml:space="preserve"> , </w:t>
+        <w:t xml:space="preserve">(Ensure </w:t>
       </w:r>
       <m:oMath>
         <m:sSub>
           <m:sSubPr>
             <m:ctrlPr>
               <w:rPr>
-                <w:rFonts w:ascii="Cambria Math" w:eastAsiaTheme="minorEastAsia" w:hAnsi="Cambria Math"/>
+                <w:rFonts w:ascii="Cambria Math" w:hAnsi="Cambria Math"/>
                 <w:i/>
               </w:rPr>
             </m:ctrlPr>
@@ -74,47 +501,7 @@
           <m:e>
             <m:r>
               <w:rPr>
-                <w:rFonts w:ascii="Cambria Math" w:eastAsiaTheme="minorEastAsia" w:hAnsi="Cambria Math"/>
-              </w:rPr>
-              <m:t>i</m:t>
-            </m:r>
-          </m:e>
-          <m:sub>
-            <m:r>
-              <w:rPr>
-                <w:rFonts w:ascii="Cambria Math" w:eastAsiaTheme="minorEastAsia" w:hAnsi="Cambria Math"/>
-              </w:rPr>
-              <m:t>FLA</m:t>
-            </m:r>
-          </m:sub>
-        </m:sSub>
-        <m:r>
-          <w:rPr>
-            <w:rFonts w:ascii="Cambria Math" w:eastAsiaTheme="minorEastAsia" w:hAnsi="Cambria Math"/>
-          </w:rPr>
-          <m:t xml:space="preserve">≅150mA </m:t>
-        </m:r>
-      </m:oMath>
-      <w:r>
-        <w:rPr>
-          <w:rFonts w:eastAsiaTheme="minorEastAsia"/>
-        </w:rPr>
-        <w:t xml:space="preserve">, </w:t>
-      </w:r>
-      <m:oMath>
-        <m:sSub>
-          <m:sSubPr>
-            <m:ctrlPr>
-              <w:rPr>
-                <w:rFonts w:ascii="Cambria Math" w:eastAsiaTheme="minorEastAsia" w:hAnsi="Cambria Math"/>
-                <w:i/>
-              </w:rPr>
-            </m:ctrlPr>
-          </m:sSubPr>
-          <m:e>
-            <m:r>
-              <w:rPr>
-                <w:rFonts w:ascii="Cambria Math" w:eastAsiaTheme="minorEastAsia" w:hAnsi="Cambria Math"/>
+                <w:rFonts w:ascii="Cambria Math" w:hAnsi="Cambria Math"/>
               </w:rPr>
               <m:t>V</m:t>
             </m:r>
@@ -122,29 +509,33 @@
           <m:sub>
             <m:r>
               <w:rPr>
-                <w:rFonts w:ascii="Cambria Math" w:eastAsiaTheme="minorEastAsia" w:hAnsi="Cambria Math"/>
+                <w:rFonts w:ascii="Cambria Math" w:hAnsi="Cambria Math"/>
               </w:rPr>
               <m:t>out</m:t>
             </m:r>
           </m:sub>
         </m:sSub>
-        <m:r>
-          <w:rPr>
-            <w:rFonts w:ascii="Cambria Math" w:eastAsiaTheme="minorEastAsia" w:hAnsi="Cambria Math"/>
-          </w:rPr>
-          <m:t>=7V</m:t>
-        </m:r>
-        <m:r>
-          <w:rPr>
-            <w:rFonts w:ascii="Cambria Math" w:eastAsiaTheme="minorEastAsia" w:hAnsi="Cambria Math"/>
-          </w:rPr>
-          <m:t xml:space="preserve"> </m:t>
-        </m:r>
+      </m:oMath>
+      <w:r>
+        <w:rPr>
+          <w:rFonts w:eastAsiaTheme="minorEastAsia"/>
+        </w:rPr>
+        <w:t xml:space="preserve"> </w:t>
+      </w:r>
+      <w:r>
+        <w:t>is above 6.5V for stable operation of LDO)</w:t>
+      </w:r>
+    </w:p>
+    <w:p>
+      <w:pPr>
+        <w:pStyle w:val="NoSpacing"/>
+      </w:pPr>
+      <m:oMath>
         <m:sSub>
           <m:sSubPr>
             <m:ctrlPr>
               <w:rPr>
-                <w:rFonts w:ascii="Cambria Math" w:eastAsiaTheme="minorEastAsia" w:hAnsi="Cambria Math"/>
+                <w:rFonts w:ascii="Cambria Math" w:hAnsi="Cambria Math"/>
                 <w:i/>
               </w:rPr>
             </m:ctrlPr>
@@ -152,7 +543,7 @@
           <m:e>
             <m:r>
               <w:rPr>
-                <w:rFonts w:ascii="Cambria Math" w:eastAsiaTheme="minorEastAsia" w:hAnsi="Cambria Math"/>
+                <w:rFonts w:ascii="Cambria Math" w:hAnsi="Cambria Math"/>
               </w:rPr>
               <m:t>V</m:t>
             </m:r>
@@ -160,116 +551,9 @@
           <m:sub>
             <m:r>
               <w:rPr>
-                <w:rFonts w:ascii="Cambria Math" w:eastAsiaTheme="minorEastAsia" w:hAnsi="Cambria Math"/>
-              </w:rPr>
-              <m:t>in</m:t>
-            </m:r>
-          </m:sub>
-        </m:sSub>
-        <m:r>
-          <w:rPr>
-            <w:rFonts w:ascii="Cambria Math" w:eastAsiaTheme="minorEastAsia" w:hAnsi="Cambria Math"/>
-          </w:rPr>
-          <m:t>=12V</m:t>
-        </m:r>
-      </m:oMath>
-    </w:p>
-    <w:p>
-      <w:r>
-        <w:rPr>
-          <w:rFonts w:eastAsiaTheme="minorEastAsia"/>
-        </w:rPr>
-        <w:t xml:space="preserve">Gives </w:t>
-      </w:r>
-      <m:oMath>
-        <m:sSub>
-          <m:sSubPr>
-            <m:ctrlPr>
-              <w:rPr>
-                <w:rFonts w:ascii="Cambria Math" w:eastAsiaTheme="minorEastAsia" w:hAnsi="Cambria Math"/>
-                <w:i/>
-              </w:rPr>
-            </m:ctrlPr>
-          </m:sSubPr>
-          <m:e>
-            <m:r>
-              <w:rPr>
-                <w:rFonts w:ascii="Cambria Math" w:eastAsiaTheme="minorEastAsia" w:hAnsi="Cambria Math"/>
-              </w:rPr>
-              <m:t>L</m:t>
-            </m:r>
-          </m:e>
-          <m:sub>
-            <m:r>
-              <w:rPr>
-                <w:rFonts w:ascii="Cambria Math" w:eastAsiaTheme="minorEastAsia" w:hAnsi="Cambria Math"/>
-              </w:rPr>
-              <m:t>min</m:t>
-            </m:r>
-          </m:sub>
-        </m:sSub>
-        <m:r>
-          <w:rPr>
-            <w:rFonts w:ascii="Cambria Math" w:eastAsiaTheme="minorEastAsia" w:hAnsi="Cambria Math"/>
-          </w:rPr>
-          <m:t xml:space="preserve"> </m:t>
-        </m:r>
-        <m:r>
-          <w:rPr>
-            <w:rFonts w:ascii="Cambria Math" w:eastAsiaTheme="minorEastAsia" w:hAnsi="Cambria Math"/>
-          </w:rPr>
-          <m:t>=1</m:t>
-        </m:r>
-        <m:r>
-          <w:rPr>
-            <w:rFonts w:ascii="Cambria Math" w:eastAsiaTheme="minorEastAsia" w:hAnsi="Cambria Math"/>
-          </w:rPr>
-          <m:t>6</m:t>
-        </m:r>
-        <m:r>
-          <w:rPr>
-            <w:rFonts w:ascii="Cambria Math" w:eastAsiaTheme="minorEastAsia" w:hAnsi="Cambria Math"/>
-          </w:rPr>
-          <m:t>0uH≅150uH</m:t>
-        </m:r>
-        <m:r>
-          <w:rPr>
-            <w:rFonts w:ascii="Cambria Math" w:eastAsiaTheme="minorEastAsia" w:hAnsi="Cambria Math"/>
-          </w:rPr>
-          <m:t xml:space="preserve">, </m:t>
-        </m:r>
-        <m:r>
-          <m:rPr>
-            <m:sty m:val="p"/>
-          </m:rPr>
-          <w:rPr>
-            <w:rFonts w:ascii="Cambria Math" w:hAnsi="Cambria Math"/>
-          </w:rPr>
-          <m:t>Δ</m:t>
-        </m:r>
-        <m:sSub>
-          <m:sSubPr>
-            <m:ctrlPr>
-              <w:rPr>
-                <w:rFonts w:ascii="Cambria Math" w:hAnsi="Cambria Math"/>
-                <w:i/>
-              </w:rPr>
-            </m:ctrlPr>
-          </m:sSubPr>
-          <m:e>
-            <m:r>
-              <w:rPr>
-                <w:rFonts w:ascii="Cambria Math" w:hAnsi="Cambria Math"/>
-              </w:rPr>
-              <m:t>i</m:t>
-            </m:r>
-          </m:e>
-          <m:sub>
-            <m:r>
-              <w:rPr>
-                <w:rFonts w:ascii="Cambria Math" w:hAnsi="Cambria Math"/>
-              </w:rPr>
-              <m:t>l</m:t>
+                <w:rFonts w:ascii="Cambria Math" w:hAnsi="Cambria Math"/>
+              </w:rPr>
+              <m:t>ref</m:t>
             </m:r>
           </m:sub>
         </m:sSub>
@@ -277,22 +561,1264 @@
           <w:rPr>
             <w:rFonts w:ascii="Cambria Math" w:hAnsi="Cambria Math"/>
           </w:rPr>
-          <m:t>≅4</m:t>
+          <m:t>= 0.8V (Const)</m:t>
         </m:r>
+      </m:oMath>
+      <w:r>
+        <w:rPr>
+          <w:rFonts w:eastAsiaTheme="minorEastAsia"/>
+        </w:rPr>
+        <w:t xml:space="preserve"> </w:t>
+      </w:r>
+    </w:p>
+    <w:p>
+      <w:pPr>
+        <w:pStyle w:val="NoSpacing"/>
+      </w:pPr>
+      <m:oMath>
+        <m:sSub>
+          <m:sSubPr>
+            <m:ctrlPr>
+              <w:rPr>
+                <w:rFonts w:ascii="Cambria Math" w:hAnsi="Cambria Math"/>
+                <w:i/>
+              </w:rPr>
+            </m:ctrlPr>
+          </m:sSubPr>
+          <m:e>
+            <m:r>
+              <w:rPr>
+                <w:rFonts w:ascii="Cambria Math" w:hAnsi="Cambria Math"/>
+              </w:rPr>
+              <m:t>R</m:t>
+            </m:r>
+          </m:e>
+          <m:sub>
+            <m:r>
+              <w:rPr>
+                <w:rFonts w:ascii="Cambria Math" w:hAnsi="Cambria Math"/>
+              </w:rPr>
+              <m:t>fbb</m:t>
+            </m:r>
+          </m:sub>
+        </m:sSub>
         <m:r>
           <w:rPr>
             <w:rFonts w:ascii="Cambria Math" w:hAnsi="Cambria Math"/>
           </w:rPr>
-          <m:t>8.6</m:t>
+          <m:t xml:space="preserve"> = 10K (Randomly chosen)</m:t>
+        </m:r>
+      </m:oMath>
+      <w:r>
+        <w:rPr>
+          <w:rFonts w:eastAsiaTheme="minorEastAsia"/>
+        </w:rPr>
+        <w:t xml:space="preserve"> </w:t>
+      </w:r>
+    </w:p>
+    <w:p>
+      <w:pPr>
+        <w:pStyle w:val="NoSpacing"/>
+      </w:pPr>
+      <w:r>
+        <w:t>Plugging that into eq we get</w:t>
+      </w:r>
+    </w:p>
+    <w:p>
+      <w:pPr>
+        <w:pStyle w:val="NoSpacing"/>
+      </w:pPr>
+      <m:oMath>
+        <m:sSub>
+          <m:sSubPr>
+            <m:ctrlPr>
+              <w:rPr>
+                <w:rFonts w:ascii="Cambria Math" w:hAnsi="Cambria Math"/>
+                <w:i/>
+              </w:rPr>
+            </m:ctrlPr>
+          </m:sSubPr>
+          <m:e>
+            <m:r>
+              <w:rPr>
+                <w:rFonts w:ascii="Cambria Math" w:hAnsi="Cambria Math"/>
+              </w:rPr>
+              <m:t>R</m:t>
+            </m:r>
+          </m:e>
+          <m:sub>
+            <m:r>
+              <w:rPr>
+                <w:rFonts w:ascii="Cambria Math" w:hAnsi="Cambria Math"/>
+              </w:rPr>
+              <m:t>fbt</m:t>
+            </m:r>
+          </m:sub>
+        </m:sSub>
+        <m:r>
+          <w:rPr>
+            <w:rFonts w:ascii="Cambria Math" w:hAnsi="Cambria Math"/>
+          </w:rPr>
+          <m:t xml:space="preserve"> = </m:t>
+        </m:r>
+        <m:d>
+          <m:dPr>
+            <m:ctrlPr>
+              <w:rPr>
+                <w:rFonts w:ascii="Cambria Math" w:hAnsi="Cambria Math"/>
+                <w:i/>
+              </w:rPr>
+            </m:ctrlPr>
+          </m:dPr>
+          <m:e>
+            <m:sSub>
+              <m:sSubPr>
+                <m:ctrlPr>
+                  <w:rPr>
+                    <w:rFonts w:ascii="Cambria Math" w:hAnsi="Cambria Math"/>
+                    <w:i/>
+                  </w:rPr>
+                </m:ctrlPr>
+              </m:sSubPr>
+              <m:e>
+                <m:r>
+                  <w:rPr>
+                    <w:rFonts w:ascii="Cambria Math" w:hAnsi="Cambria Math"/>
+                  </w:rPr>
+                  <m:t>V</m:t>
+                </m:r>
+              </m:e>
+              <m:sub>
+                <m:r>
+                  <w:rPr>
+                    <w:rFonts w:ascii="Cambria Math" w:hAnsi="Cambria Math"/>
+                  </w:rPr>
+                  <m:t>out</m:t>
+                </m:r>
+              </m:sub>
+            </m:sSub>
+            <m:r>
+              <w:rPr>
+                <w:rFonts w:ascii="Cambria Math" w:hAnsi="Cambria Math"/>
+              </w:rPr>
+              <m:t xml:space="preserve"> - </m:t>
+            </m:r>
+            <m:sSub>
+              <m:sSubPr>
+                <m:ctrlPr>
+                  <w:rPr>
+                    <w:rFonts w:ascii="Cambria Math" w:hAnsi="Cambria Math"/>
+                    <w:i/>
+                  </w:rPr>
+                </m:ctrlPr>
+              </m:sSubPr>
+              <m:e>
+                <m:r>
+                  <w:rPr>
+                    <w:rFonts w:ascii="Cambria Math" w:hAnsi="Cambria Math"/>
+                  </w:rPr>
+                  <m:t>V</m:t>
+                </m:r>
+              </m:e>
+              <m:sub>
+                <m:r>
+                  <w:rPr>
+                    <w:rFonts w:ascii="Cambria Math" w:hAnsi="Cambria Math"/>
+                  </w:rPr>
+                  <m:t>ref</m:t>
+                </m:r>
+              </m:sub>
+            </m:sSub>
+          </m:e>
+        </m:d>
+        <m:r>
+          <w:rPr>
+            <w:rFonts w:ascii="Cambria Math" w:hAnsi="Cambria Math"/>
+          </w:rPr>
+          <m:t>*</m:t>
+        </m:r>
+        <m:f>
+          <m:fPr>
+            <m:ctrlPr>
+              <w:rPr>
+                <w:rFonts w:ascii="Cambria Math" w:hAnsi="Cambria Math"/>
+                <w:i/>
+              </w:rPr>
+            </m:ctrlPr>
+          </m:fPr>
+          <m:num>
+            <m:sSub>
+              <m:sSubPr>
+                <m:ctrlPr>
+                  <w:rPr>
+                    <w:rFonts w:ascii="Cambria Math" w:hAnsi="Cambria Math"/>
+                    <w:i/>
+                  </w:rPr>
+                </m:ctrlPr>
+              </m:sSubPr>
+              <m:e>
+                <m:r>
+                  <w:rPr>
+                    <w:rFonts w:ascii="Cambria Math" w:hAnsi="Cambria Math"/>
+                  </w:rPr>
+                  <m:t>R</m:t>
+                </m:r>
+              </m:e>
+              <m:sub>
+                <m:r>
+                  <w:rPr>
+                    <w:rFonts w:ascii="Cambria Math" w:hAnsi="Cambria Math"/>
+                  </w:rPr>
+                  <m:t>fbb</m:t>
+                </m:r>
+              </m:sub>
+            </m:sSub>
+          </m:num>
+          <m:den>
+            <m:sSub>
+              <m:sSubPr>
+                <m:ctrlPr>
+                  <w:rPr>
+                    <w:rFonts w:ascii="Cambria Math" w:hAnsi="Cambria Math"/>
+                    <w:i/>
+                  </w:rPr>
+                </m:ctrlPr>
+              </m:sSubPr>
+              <m:e>
+                <m:r>
+                  <w:rPr>
+                    <w:rFonts w:ascii="Cambria Math" w:hAnsi="Cambria Math"/>
+                  </w:rPr>
+                  <m:t>V</m:t>
+                </m:r>
+              </m:e>
+              <m:sub>
+                <m:r>
+                  <w:rPr>
+                    <w:rFonts w:ascii="Cambria Math" w:hAnsi="Cambria Math"/>
+                  </w:rPr>
+                  <m:t>ref</m:t>
+                </m:r>
+              </m:sub>
+            </m:sSub>
+          </m:den>
+        </m:f>
+        <m:r>
+          <w:rPr>
+            <w:rFonts w:ascii="Cambria Math" w:hAnsi="Cambria Math"/>
+          </w:rPr>
+          <m:t>=</m:t>
+        </m:r>
+      </m:oMath>
+      <w:r>
+        <w:t>77.5K ~= 76.8K</w:t>
+      </w:r>
+    </w:p>
+    <w:p/>
+    <w:p>
+      <w:pPr>
+        <w:pStyle w:val="ListParagraph"/>
+        <w:numPr>
+          <w:ilvl w:val="0"/>
+          <w:numId w:val="1"/>
+        </w:numPr>
+        <w:rPr>
+          <w:b/>
+          <w:bCs/>
+        </w:rPr>
+      </w:pPr>
+      <w:r>
+        <w:rPr>
+          <w:b/>
+          <w:bCs/>
+        </w:rPr>
+        <w:t xml:space="preserve">How to choose </w:t>
+      </w:r>
+      <w:r>
+        <w:rPr>
+          <w:b/>
+          <w:bCs/>
+        </w:rPr>
+        <w:t>output inductor</w:t>
+      </w:r>
+      <w:r>
+        <w:rPr>
+          <w:rFonts w:eastAsiaTheme="minorEastAsia"/>
+          <w:b/>
+          <w:bCs/>
+        </w:rPr>
+        <w:t xml:space="preserve"> </w:t>
+      </w:r>
+      <w:r>
+        <w:rPr>
+          <w:rFonts w:eastAsiaTheme="minorEastAsia"/>
+          <w:b/>
+          <w:bCs/>
+          <w:highlight w:val="green"/>
+        </w:rPr>
+        <w:t>(PRIORITY MEDIUM)</w:t>
+      </w:r>
+    </w:p>
+    <w:p>
+      <w:r>
+        <w:t>Overall, I chose parameters that limited EMI, at the cost of being less energy efficient.</w:t>
+      </w:r>
+    </w:p>
+    <w:p>
+      <m:oMath>
+        <m:sSub>
+          <m:sSubPr>
+            <m:ctrlPr>
+              <w:rPr>
+                <w:rFonts w:ascii="Cambria Math" w:hAnsi="Cambria Math"/>
+                <w:i/>
+              </w:rPr>
+            </m:ctrlPr>
+          </m:sSubPr>
+          <m:e>
+            <m:r>
+              <w:rPr>
+                <w:rFonts w:ascii="Cambria Math" w:hAnsi="Cambria Math"/>
+              </w:rPr>
+              <m:t>K</m:t>
+            </m:r>
+          </m:e>
+          <m:sub>
+            <m:r>
+              <w:rPr>
+                <w:rFonts w:ascii="Cambria Math" w:hAnsi="Cambria Math"/>
+              </w:rPr>
+              <m:t>IND</m:t>
+            </m:r>
+          </m:sub>
+        </m:sSub>
+      </m:oMath>
+      <w:r>
+        <w:rPr>
+          <w:rFonts w:eastAsiaTheme="minorEastAsia"/>
+        </w:rPr>
+        <w:t xml:space="preserve"> </w:t>
+      </w:r>
+      <w:r>
+        <w:t xml:space="preserve">is a coefficient that represents the amount of inductor ripple current relative to the maximum output current of the device. </w:t>
+      </w:r>
+      <m:oMath>
+        <m:sSub>
+          <m:sSubPr>
+            <m:ctrlPr>
+              <w:rPr>
+                <w:rFonts w:ascii="Cambria Math" w:hAnsi="Cambria Math"/>
+                <w:i/>
+              </w:rPr>
+            </m:ctrlPr>
+          </m:sSubPr>
+          <m:e>
+            <m:r>
+              <w:rPr>
+                <w:rFonts w:ascii="Cambria Math" w:hAnsi="Cambria Math"/>
+              </w:rPr>
+              <m:t>K</m:t>
+            </m:r>
+          </m:e>
+          <m:sub>
+            <m:r>
+              <w:rPr>
+                <w:rFonts w:ascii="Cambria Math" w:hAnsi="Cambria Math"/>
+              </w:rPr>
+              <m:t>IND</m:t>
+            </m:r>
+          </m:sub>
+        </m:sSub>
+      </m:oMath>
+      <w:r>
+        <w:rPr>
+          <w:rFonts w:eastAsiaTheme="minorEastAsia"/>
+        </w:rPr>
+        <w:t xml:space="preserve"> </w:t>
+      </w:r>
+      <w:r>
+        <w:t xml:space="preserve">must be 0.2-0.6 of maximum IOUT supported by converter. </w:t>
+      </w:r>
+    </w:p>
+    <w:p>
+      <w:pPr>
+        <w:pStyle w:val="NoSpacing"/>
+      </w:pPr>
+      <m:oMath>
+        <m:sSub>
+          <m:sSubPr>
+            <m:ctrlPr>
+              <w:rPr>
+                <w:rFonts w:ascii="Cambria Math" w:hAnsi="Cambria Math"/>
+                <w:b/>
+                <w:bCs/>
+                <w:i/>
+              </w:rPr>
+            </m:ctrlPr>
+          </m:sSubPr>
+          <m:e>
+            <m:r>
+              <m:rPr>
+                <m:sty m:val="bi"/>
+              </m:rPr>
+              <w:rPr>
+                <w:rFonts w:ascii="Cambria Math" w:hAnsi="Cambria Math"/>
+              </w:rPr>
+              <m:t>K</m:t>
+            </m:r>
+          </m:e>
+          <m:sub>
+            <m:r>
+              <m:rPr>
+                <m:sty m:val="bi"/>
+              </m:rPr>
+              <w:rPr>
+                <w:rFonts w:ascii="Cambria Math" w:hAnsi="Cambria Math"/>
+              </w:rPr>
+              <m:t>chosen</m:t>
+            </m:r>
+          </m:sub>
+        </m:sSub>
+      </m:oMath>
+      <w:r>
+        <w:rPr>
+          <w:b/>
+          <w:bCs/>
+        </w:rPr>
+        <w:t xml:space="preserve"> = 0.3</w:t>
+      </w:r>
+      <w:r>
+        <w:rPr>
+          <w:b/>
+          <w:bCs/>
+        </w:rPr>
+        <w:t xml:space="preserve"> – </w:t>
+      </w:r>
+      <w:r>
+        <w:t>low EMI, less energy efficient</w:t>
+      </w:r>
+    </w:p>
+    <w:p>
+      <w:pPr>
+        <w:pStyle w:val="NoSpacing"/>
+      </w:pPr>
+      <m:oMath>
+        <m:sSub>
+          <m:sSubPr>
+            <m:ctrlPr>
+              <w:rPr>
+                <w:rFonts w:ascii="Cambria Math" w:hAnsi="Cambria Math"/>
+                <w:b/>
+                <w:bCs/>
+                <w:i/>
+              </w:rPr>
+            </m:ctrlPr>
+          </m:sSubPr>
+          <m:e>
+            <m:r>
+              <m:rPr>
+                <m:sty m:val="bi"/>
+              </m:rPr>
+              <w:rPr>
+                <w:rFonts w:ascii="Cambria Math" w:hAnsi="Cambria Math"/>
+              </w:rPr>
+              <m:t>f</m:t>
+            </m:r>
+          </m:e>
+          <m:sub>
+            <m:r>
+              <m:rPr>
+                <m:sty m:val="bi"/>
+              </m:rPr>
+              <w:rPr>
+                <w:rFonts w:ascii="Cambria Math" w:hAnsi="Cambria Math"/>
+              </w:rPr>
+              <m:t>sw</m:t>
+            </m:r>
+          </m:sub>
+        </m:sSub>
+        <m:r>
+          <m:rPr>
+            <m:sty m:val="bi"/>
+          </m:rPr>
+          <w:rPr>
+            <w:rFonts w:ascii="Cambria Math" w:hAnsi="Cambria Math"/>
+          </w:rPr>
+          <m:t>=400</m:t>
         </m:r>
         <m:r>
+          <m:rPr>
+            <m:sty m:val="bi"/>
+          </m:rPr>
+          <w:rPr>
+            <w:rFonts w:ascii="Cambria Math" w:hAnsi="Cambria Math"/>
+          </w:rPr>
+          <m:t>KHz</m:t>
+        </m:r>
+      </m:oMath>
+      <w:r>
+        <w:t xml:space="preserve">  - lower switching frequency variant chosen for less EMI</w:t>
+      </w:r>
+    </w:p>
+    <w:p>
+      <w:pPr>
+        <w:pStyle w:val="NoSpacing"/>
+      </w:pPr>
+      <m:oMath>
+        <m:sSub>
+          <m:sSubPr>
+            <m:ctrlPr>
+              <w:rPr>
+                <w:rFonts w:ascii="Cambria Math" w:hAnsi="Cambria Math"/>
+                <w:b/>
+                <w:bCs/>
+                <w:i/>
+              </w:rPr>
+            </m:ctrlPr>
+          </m:sSubPr>
+          <m:e>
+            <m:r>
+              <m:rPr>
+                <m:sty m:val="bi"/>
+              </m:rPr>
+              <w:rPr>
+                <w:rFonts w:ascii="Cambria Math" w:hAnsi="Cambria Math"/>
+              </w:rPr>
+              <m:t>V</m:t>
+            </m:r>
+          </m:e>
+          <m:sub>
+            <m:r>
+              <m:rPr>
+                <m:sty m:val="bi"/>
+              </m:rPr>
+              <w:rPr>
+                <w:rFonts w:ascii="Cambria Math" w:hAnsi="Cambria Math"/>
+              </w:rPr>
+              <m:t>in_max</m:t>
+            </m:r>
+          </m:sub>
+        </m:sSub>
+        <m:r>
+          <m:rPr>
+            <m:sty m:val="bi"/>
+          </m:rPr>
+          <w:rPr>
+            <w:rFonts w:ascii="Cambria Math" w:hAnsi="Cambria Math"/>
+          </w:rPr>
+          <m:t>=12</m:t>
+        </m:r>
+        <m:r>
+          <m:rPr>
+            <m:sty m:val="bi"/>
+          </m:rPr>
+          <w:rPr>
+            <w:rFonts w:ascii="Cambria Math" w:hAnsi="Cambria Math"/>
+          </w:rPr>
+          <m:t xml:space="preserve">V </m:t>
+        </m:r>
+      </m:oMath>
+      <w:r>
+        <w:rPr>
+          <w:b/>
+          <w:bCs/>
+        </w:rPr>
+        <w:t xml:space="preserve"> </w:t>
+      </w:r>
+      <w:r>
+        <w:t xml:space="preserve">*Note this has since been changed to </w:t>
+      </w:r>
+      <m:oMath>
+        <m:r>
+          <w:rPr>
+            <w:rFonts w:ascii="Cambria Math" w:hAnsi="Cambria Math"/>
+          </w:rPr>
+          <m:t xml:space="preserve">15.2V </m:t>
+        </m:r>
+      </m:oMath>
+      <w:r>
+        <w:t xml:space="preserve"> </w:t>
+      </w:r>
+    </w:p>
+    <w:p>
+      <w:pPr>
+        <w:pStyle w:val="NoSpacing"/>
+        <w:rPr>
+          <w:b/>
+          <w:bCs/>
+        </w:rPr>
+      </w:pPr>
+      <m:oMath>
+        <m:sSub>
+          <m:sSubPr>
+            <m:ctrlPr>
+              <w:rPr>
+                <w:rFonts w:ascii="Cambria Math" w:hAnsi="Cambria Math"/>
+                <w:b/>
+                <w:bCs/>
+                <w:i/>
+              </w:rPr>
+            </m:ctrlPr>
+          </m:sSubPr>
+          <m:e>
+            <m:r>
+              <m:rPr>
+                <m:sty m:val="bi"/>
+              </m:rPr>
+              <w:rPr>
+                <w:rFonts w:ascii="Cambria Math" w:hAnsi="Cambria Math"/>
+              </w:rPr>
+              <m:t>V</m:t>
+            </m:r>
+          </m:e>
+          <m:sub>
+            <m:r>
+              <m:rPr>
+                <m:sty m:val="bi"/>
+              </m:rPr>
+              <w:rPr>
+                <w:rFonts w:ascii="Cambria Math" w:hAnsi="Cambria Math"/>
+              </w:rPr>
+              <m:t>out</m:t>
+            </m:r>
+          </m:sub>
+        </m:sSub>
+        <m:r>
+          <m:rPr>
+            <m:sty m:val="bi"/>
+          </m:rPr>
+          <w:rPr>
+            <w:rFonts w:ascii="Cambria Math" w:hAnsi="Cambria Math"/>
+          </w:rPr>
+          <m:t>=7</m:t>
+        </m:r>
+        <m:r>
+          <m:rPr>
+            <m:sty m:val="bi"/>
+          </m:rPr>
+          <w:rPr>
+            <w:rFonts w:ascii="Cambria Math" w:hAnsi="Cambria Math"/>
+          </w:rPr>
+          <m:t>V</m:t>
+        </m:r>
+      </m:oMath>
+      <w:r>
+        <w:rPr>
+          <w:b/>
+          <w:bCs/>
+        </w:rPr>
+        <w:t xml:space="preserve"> </w:t>
+      </w:r>
+    </w:p>
+    <w:p>
+      <w:pPr>
+        <w:pStyle w:val="NoSpacing"/>
+      </w:pPr>
+      <m:oMath>
+        <m:sSub>
+          <m:sSubPr>
+            <m:ctrlPr>
+              <w:rPr>
+                <w:rFonts w:ascii="Cambria Math" w:hAnsi="Cambria Math"/>
+                <w:b/>
+                <w:bCs/>
+                <w:i/>
+              </w:rPr>
+            </m:ctrlPr>
+          </m:sSubPr>
+          <m:e>
+            <m:r>
+              <m:rPr>
+                <m:sty m:val="bi"/>
+              </m:rPr>
+              <w:rPr>
+                <w:rFonts w:ascii="Cambria Math" w:hAnsi="Cambria Math"/>
+              </w:rPr>
+              <m:t>I</m:t>
+            </m:r>
+          </m:e>
+          <m:sub>
+            <m:r>
+              <m:rPr>
+                <m:sty m:val="bi"/>
+              </m:rPr>
+              <w:rPr>
+                <w:rFonts w:ascii="Cambria Math" w:hAnsi="Cambria Math"/>
+              </w:rPr>
+              <m:t>out_fla</m:t>
+            </m:r>
+          </m:sub>
+        </m:sSub>
+        <m:r>
+          <m:rPr>
+            <m:sty m:val="bi"/>
+          </m:rPr>
+          <w:rPr>
+            <w:rFonts w:ascii="Cambria Math" w:hAnsi="Cambria Math"/>
+          </w:rPr>
+          <m:t>~=150</m:t>
+        </m:r>
+        <m:r>
+          <m:rPr>
+            <m:sty m:val="bi"/>
+          </m:rPr>
           <w:rPr>
             <w:rFonts w:ascii="Cambria Math" w:hAnsi="Cambria Math"/>
           </w:rPr>
           <m:t>mA</m:t>
         </m:r>
       </m:oMath>
-    </w:p>
+      <w:r>
+        <w:rPr>
+          <w:b/>
+          <w:bCs/>
+        </w:rPr>
+        <w:t xml:space="preserve">  *</w:t>
+      </w:r>
+      <w:r>
+        <w:t>Note this has been changed to 250mA</w:t>
+      </w:r>
+    </w:p>
+    <w:p>
+      <w:r>
+        <w:rPr>
+          <w:rFonts w:eastAsiaTheme="minorEastAsia"/>
+        </w:rPr>
+        <w:t xml:space="preserve">Plugging the </w:t>
+      </w:r>
+      <w:r>
+        <w:rPr>
+          <w:rFonts w:eastAsiaTheme="minorEastAsia"/>
+          <w:b/>
+          <w:bCs/>
+        </w:rPr>
+        <w:t>old</w:t>
+      </w:r>
+      <w:r>
+        <w:rPr>
+          <w:rFonts w:eastAsiaTheme="minorEastAsia"/>
+        </w:rPr>
+        <w:t xml:space="preserve"> </w:t>
+      </w:r>
+      <w:r>
+        <w:rPr>
+          <w:rFonts w:eastAsiaTheme="minorEastAsia"/>
+        </w:rPr>
+        <w:t>parameters</w:t>
+      </w:r>
+      <w:r>
+        <w:rPr>
+          <w:rFonts w:eastAsiaTheme="minorEastAsia"/>
+        </w:rPr>
+        <w:t xml:space="preserve"> in we get </w:t>
+      </w:r>
+    </w:p>
+    <w:p>
+      <w:pPr>
+        <w:keepNext/>
+      </w:pPr>
+      <w:r>
+        <w:rPr>
+          <w:noProof/>
+        </w:rPr>
+        <w:drawing>
+          <wp:inline distT="0" distB="0" distL="0" distR="0" wp14:anchorId="25CA5AB1" wp14:editId="5F06039A">
+            <wp:extent cx="2852293" cy="429368"/>
+            <wp:effectExtent l="0" t="0" r="5715" b="8890"/>
+            <wp:docPr id="34860961" name="Picture 1" descr="A black text on a white background&#10;&#10;AI-generated content may be incorrect."/>
+            <wp:cNvGraphicFramePr>
+              <a:graphicFrameLocks xmlns:a="http://schemas.openxmlformats.org/drawingml/2006/main" noChangeAspect="1"/>
+            </wp:cNvGraphicFramePr>
+            <a:graphic xmlns:a="http://schemas.openxmlformats.org/drawingml/2006/main">
+              <a:graphicData uri="http://schemas.openxmlformats.org/drawingml/2006/picture">
+                <pic:pic xmlns:pic="http://schemas.openxmlformats.org/drawingml/2006/picture">
+                  <pic:nvPicPr>
+                    <pic:cNvPr id="34860961" name="Picture 1" descr="A black text on a white background&#10;&#10;AI-generated content may be incorrect."/>
+                    <pic:cNvPicPr/>
+                  </pic:nvPicPr>
+                  <pic:blipFill>
+                    <a:blip r:embed="rId7"/>
+                    <a:stretch>
+                      <a:fillRect/>
+                    </a:stretch>
+                  </pic:blipFill>
+                  <pic:spPr>
+                    <a:xfrm>
+                      <a:off x="0" y="0"/>
+                      <a:ext cx="2884898" cy="434276"/>
+                    </a:xfrm>
+                    <a:prstGeom prst="rect">
+                      <a:avLst/>
+                    </a:prstGeom>
+                  </pic:spPr>
+                </pic:pic>
+              </a:graphicData>
+            </a:graphic>
+          </wp:inline>
+        </w:drawing>
+      </w:r>
+    </w:p>
+    <w:p>
+      <w:pPr>
+        <w:pStyle w:val="Caption"/>
+      </w:pPr>
+      <w:r>
+        <w:t xml:space="preserve">Figure </w:t>
+      </w:r>
+      <w:r>
+        <w:fldChar w:fldCharType="begin"/>
+      </w:r>
+      <w:r>
+        <w:instrText xml:space="preserve"> SEQ Figure \* ARABIC </w:instrText>
+      </w:r>
+      <w:r>
+        <w:fldChar w:fldCharType="separate"/>
+      </w:r>
+      <w:r>
+        <w:rPr>
+          <w:noProof/>
+        </w:rPr>
+        <w:t>1</w:t>
+      </w:r>
+      <w:r>
+        <w:rPr>
+          <w:noProof/>
+        </w:rPr>
+        <w:fldChar w:fldCharType="end"/>
+      </w:r>
+      <w:r>
+        <w:t xml:space="preserve"> Formula used for inductance</w:t>
+      </w:r>
+    </w:p>
+    <w:p>
+      <w:pPr>
+        <w:keepNext/>
+        <w:rPr>
+          <w:b/>
+          <w:bCs/>
+        </w:rPr>
+      </w:pPr>
+      <w:r>
+        <w:rPr>
+          <w:rFonts w:eastAsiaTheme="minorEastAsia"/>
+        </w:rPr>
+        <w:t xml:space="preserve">Resulting in </w:t>
+      </w:r>
+      <m:oMath>
+        <m:sSub>
+          <m:sSubPr>
+            <m:ctrlPr>
+              <w:rPr>
+                <w:rFonts w:ascii="Cambria Math" w:eastAsiaTheme="minorEastAsia" w:hAnsi="Cambria Math"/>
+                <w:b/>
+                <w:bCs/>
+                <w:i/>
+              </w:rPr>
+            </m:ctrlPr>
+          </m:sSubPr>
+          <m:e>
+            <m:r>
+              <m:rPr>
+                <m:sty m:val="bi"/>
+              </m:rPr>
+              <w:rPr>
+                <w:rFonts w:ascii="Cambria Math" w:eastAsiaTheme="minorEastAsia" w:hAnsi="Cambria Math"/>
+              </w:rPr>
+              <m:t>L</m:t>
+            </m:r>
+          </m:e>
+          <m:sub>
+            <m:r>
+              <m:rPr>
+                <m:sty m:val="bi"/>
+              </m:rPr>
+              <w:rPr>
+                <w:rFonts w:ascii="Cambria Math" w:eastAsiaTheme="minorEastAsia" w:hAnsi="Cambria Math"/>
+              </w:rPr>
+              <m:t>chosen_old</m:t>
+            </m:r>
+          </m:sub>
+        </m:sSub>
+        <m:r>
+          <m:rPr>
+            <m:sty m:val="bi"/>
+          </m:rPr>
+          <w:rPr>
+            <w:rFonts w:ascii="Cambria Math" w:eastAsiaTheme="minorEastAsia" w:hAnsi="Cambria Math"/>
+          </w:rPr>
+          <m:t>=150</m:t>
+        </m:r>
+        <m:r>
+          <m:rPr>
+            <m:sty m:val="bi"/>
+          </m:rPr>
+          <w:rPr>
+            <w:rFonts w:ascii="Cambria Math" w:eastAsiaTheme="minorEastAsia" w:hAnsi="Cambria Math"/>
+          </w:rPr>
+          <m:t>uH</m:t>
+        </m:r>
+      </m:oMath>
+    </w:p>
+    <w:p>
+      <w:pPr>
+        <w:keepNext/>
+        <w:rPr>
+          <w:rFonts w:eastAsiaTheme="minorEastAsia"/>
+        </w:rPr>
+      </w:pPr>
+      <w:r>
+        <w:rPr>
+          <w:rFonts w:eastAsiaTheme="minorEastAsia"/>
+        </w:rPr>
+        <w:t>With our changing parameter that means K= 0.42</w:t>
+      </w:r>
+    </w:p>
+    <w:p>
+      <w:pPr>
+        <w:keepNext/>
+        <w:rPr>
+          <w:lang w:val="en-US"/>
+        </w:rPr>
+      </w:pPr>
+      <m:oMath>
+        <m:sSub>
+          <m:sSubPr>
+            <m:ctrlPr>
+              <w:rPr>
+                <w:rFonts w:ascii="Cambria Math" w:hAnsi="Cambria Math"/>
+                <w:i/>
+                <w:lang w:val="en-US"/>
+              </w:rPr>
+            </m:ctrlPr>
+          </m:sSubPr>
+          <m:e>
+            <m:r>
+              <w:rPr>
+                <w:rFonts w:ascii="Cambria Math" w:hAnsi="Cambria Math"/>
+                <w:lang w:val="en-US"/>
+              </w:rPr>
+              <m:t>L</m:t>
+            </m:r>
+          </m:e>
+          <m:sub>
+            <m:r>
+              <w:rPr>
+                <w:rFonts w:ascii="Cambria Math" w:hAnsi="Cambria Math"/>
+                <w:lang w:val="en-US"/>
+              </w:rPr>
+              <m:t>new_min</m:t>
+            </m:r>
+          </m:sub>
+        </m:sSub>
+        <m:r>
+          <w:rPr>
+            <w:rFonts w:ascii="Cambria Math" w:hAnsi="Cambria Math"/>
+            <w:lang w:val="en-US"/>
+          </w:rPr>
+          <m:t>≅ 210uH</m:t>
+        </m:r>
+      </m:oMath>
+      <w:r>
+        <w:rPr>
+          <w:rFonts w:eastAsiaTheme="minorEastAsia"/>
+          <w:lang w:val="en-US"/>
+        </w:rPr>
+        <w:t xml:space="preserve"> for K=0.3</w:t>
+      </w:r>
+    </w:p>
+    <w:p>
+      <w:pPr>
+        <w:keepNext/>
+        <w:rPr>
+          <w:lang w:val="en-US"/>
+        </w:rPr>
+      </w:pPr>
+    </w:p>
+    <w:p>
+      <w:pPr>
+        <w:keepNext/>
+        <w:rPr>
+          <w:rFonts w:eastAsiaTheme="minorEastAsia"/>
+          <w:lang w:val="en-US"/>
+        </w:rPr>
+      </w:pPr>
+      <w:r>
+        <w:rPr>
+          <w:lang w:val="en-US"/>
+        </w:rPr>
+        <w:t xml:space="preserve">Now we can calculate the ripple across the input of the inductor using </w:t>
+      </w:r>
+    </w:p>
+    <w:p>
+      <w:pPr>
+        <w:keepNext/>
+      </w:pPr>
+      <w:r>
+        <w:rPr>
+          <w:noProof/>
+          <w:lang w:val="en-US"/>
+        </w:rPr>
+        <w:drawing>
+          <wp:inline distT="0" distB="0" distL="0" distR="0" wp14:anchorId="04C519D8" wp14:editId="7DF6BCFC">
+            <wp:extent cx="2812623" cy="560421"/>
+            <wp:effectExtent l="0" t="0" r="6985" b="0"/>
+            <wp:docPr id="2091783057" name="Picture 1" descr="A black text on a white background&#10;&#10;AI-generated content may be incorrect."/>
+            <wp:cNvGraphicFramePr>
+              <a:graphicFrameLocks xmlns:a="http://schemas.openxmlformats.org/drawingml/2006/main" noChangeAspect="1"/>
+            </wp:cNvGraphicFramePr>
+            <a:graphic xmlns:a="http://schemas.openxmlformats.org/drawingml/2006/main">
+              <a:graphicData uri="http://schemas.openxmlformats.org/drawingml/2006/picture">
+                <pic:pic xmlns:pic="http://schemas.openxmlformats.org/drawingml/2006/picture">
+                  <pic:nvPicPr>
+                    <pic:cNvPr id="2091783057" name="Picture 1" descr="A black text on a white background&#10;&#10;AI-generated content may be incorrect."/>
+                    <pic:cNvPicPr/>
+                  </pic:nvPicPr>
+                  <pic:blipFill>
+                    <a:blip r:embed="rId8"/>
+                    <a:stretch>
+                      <a:fillRect/>
+                    </a:stretch>
+                  </pic:blipFill>
+                  <pic:spPr>
+                    <a:xfrm>
+                      <a:off x="0" y="0"/>
+                      <a:ext cx="2818248" cy="561542"/>
+                    </a:xfrm>
+                    <a:prstGeom prst="rect">
+                      <a:avLst/>
+                    </a:prstGeom>
+                  </pic:spPr>
+                </pic:pic>
+              </a:graphicData>
+            </a:graphic>
+          </wp:inline>
+        </w:drawing>
+      </w:r>
+    </w:p>
+    <w:p>
+      <w:pPr>
+        <w:pStyle w:val="Caption"/>
+        <w:rPr>
+          <w:lang w:val="en-US"/>
+        </w:rPr>
+      </w:pPr>
+      <w:r>
+        <w:t xml:space="preserve">Figure </w:t>
+      </w:r>
+      <w:r>
+        <w:fldChar w:fldCharType="begin"/>
+      </w:r>
+      <w:r>
+        <w:instrText xml:space="preserve"> SEQ Figure \* ARABIC </w:instrText>
+      </w:r>
+      <w:r>
+        <w:fldChar w:fldCharType="separate"/>
+      </w:r>
+      <w:r>
+        <w:rPr>
+          <w:noProof/>
+        </w:rPr>
+        <w:t>2</w:t>
+      </w:r>
+      <w:r>
+        <w:rPr>
+          <w:noProof/>
+        </w:rPr>
+        <w:fldChar w:fldCharType="end"/>
+      </w:r>
+      <w:r>
+        <w:t xml:space="preserve"> ripple current(PG 19 datasheet)</w:t>
+      </w:r>
+    </w:p>
+    <w:p>
+      <w:pPr>
+        <w:keepNext/>
+      </w:pPr>
+      <w:r>
+        <w:rPr>
+          <w:noProof/>
+        </w:rPr>
+        <w:lastRenderedPageBreak/>
+        <w:drawing>
+          <wp:inline distT="0" distB="0" distL="0" distR="0" wp14:anchorId="134EEEF8" wp14:editId="56326481">
+            <wp:extent cx="4858639" cy="4690974"/>
+            <wp:effectExtent l="0" t="0" r="0" b="0"/>
+            <wp:docPr id="23330991" name="Picture 1" descr="A screenshot of a math formula&#10;&#10;AI-generated content may be incorrect."/>
+            <wp:cNvGraphicFramePr>
+              <a:graphicFrameLocks xmlns:a="http://schemas.openxmlformats.org/drawingml/2006/main" noChangeAspect="1"/>
+            </wp:cNvGraphicFramePr>
+            <a:graphic xmlns:a="http://schemas.openxmlformats.org/drawingml/2006/main">
+              <a:graphicData uri="http://schemas.openxmlformats.org/drawingml/2006/picture">
+                <pic:pic xmlns:pic="http://schemas.openxmlformats.org/drawingml/2006/picture">
+                  <pic:nvPicPr>
+                    <pic:cNvPr id="23330991" name="Picture 1" descr="A screenshot of a math formula&#10;&#10;AI-generated content may be incorrect."/>
+                    <pic:cNvPicPr/>
+                  </pic:nvPicPr>
+                  <pic:blipFill>
+                    <a:blip r:embed="rId9"/>
+                    <a:stretch>
+                      <a:fillRect/>
+                    </a:stretch>
+                  </pic:blipFill>
+                  <pic:spPr>
+                    <a:xfrm>
+                      <a:off x="0" y="0"/>
+                      <a:ext cx="4859383" cy="4691692"/>
+                    </a:xfrm>
+                    <a:prstGeom prst="rect">
+                      <a:avLst/>
+                    </a:prstGeom>
+                  </pic:spPr>
+                </pic:pic>
+              </a:graphicData>
+            </a:graphic>
+          </wp:inline>
+        </w:drawing>
+      </w:r>
+    </w:p>
+    <w:p>
+      <w:pPr>
+        <w:keepNext/>
+      </w:pPr>
+      <w:r>
+        <w:rPr>
+          <w:b/>
+          <w:bCs/>
+        </w:rPr>
+        <w:t>Note*</w:t>
+      </w:r>
+      <w:r>
+        <w:t xml:space="preserve"> This inductor has been routed away from analog signals to reduce EMI.</w:t>
+      </w:r>
+    </w:p>
+    <w:p>
+      <w:pPr>
+        <w:keepNext/>
+      </w:pPr>
+    </w:p>
+    <w:p>
+      <w:pPr>
+        <w:pStyle w:val="ListParagraph"/>
+        <w:keepNext/>
+        <w:numPr>
+          <w:ilvl w:val="0"/>
+          <w:numId w:val="1"/>
+        </w:numPr>
+        <w:rPr>
+          <w:b/>
+          <w:bCs/>
+        </w:rPr>
+      </w:pPr>
+      <w:r>
+        <w:rPr>
+          <w:b/>
+          <w:bCs/>
+        </w:rPr>
+        <w:t>Choosing OUTPUT capacitors</w:t>
+      </w:r>
+      <w:r>
+        <w:rPr>
+          <w:b/>
+          <w:bCs/>
+        </w:rPr>
+        <w:t xml:space="preserve"> (</w:t>
+      </w:r>
+      <w:r>
+        <w:rPr>
+          <w:b/>
+          <w:bCs/>
+          <w:highlight w:val="green"/>
+        </w:rPr>
+        <w:t>PRIORITY: LOW</w:t>
+      </w:r>
+      <w:r>
+        <w:rPr>
+          <w:b/>
+          <w:bCs/>
+        </w:rPr>
+        <w:t>)</w:t>
+      </w:r>
+    </w:p>
+    <w:p>
+      <w:pPr>
+        <w:keepNext/>
+        <w:ind w:left="360"/>
+      </w:pPr>
+      <w:r>
+        <w:t>Affects output voltage ripple</w:t>
+      </w:r>
+      <w:r>
+        <w:t>, since we are feeding this into an LDO it does not matter that much.</w:t>
+      </w:r>
+    </w:p>
+    <w:p>
+      <w:pPr>
+        <w:keepNext/>
+        <w:ind w:left="360"/>
+        <w:rPr>
+          <w:b/>
+          <w:bCs/>
+        </w:rPr>
+      </w:pPr>
+      <w:r>
+        <w:t xml:space="preserve">Chosen 0.1uF and 10uF capacitors to filter high and lower frequencies. </w:t>
+      </w:r>
+      <w:r>
+        <w:rPr>
+          <w:b/>
+          <w:bCs/>
+        </w:rPr>
+        <w:t xml:space="preserve">Can be changed. </w:t>
+      </w:r>
+      <w:r>
+        <w:rPr>
+          <w:b/>
+          <w:bCs/>
+        </w:rPr>
+        <w:t>And will be changed.</w:t>
+      </w:r>
+    </w:p>
+    <w:p>
+      <w:pPr>
+        <w:keepNext/>
+      </w:pPr>
+    </w:p>
+    <w:p>
+      <w:pPr>
+        <w:keepNext/>
+      </w:pPr>
+      <w:r>
+        <w:t>The LMR51610 device requires a high frequency input decoupling capacitor or capacitor. The typical recommended value for the high frequency decoupling capacitor is 2.2 µF or higher</w:t>
+      </w:r>
+    </w:p>
+    <w:p>
+      <w:pPr>
+        <w:keepNext/>
+      </w:pPr>
+    </w:p>
+    <w:p>
+      <w:pPr>
+        <w:keepNext/>
+      </w:pPr>
+      <w:r>
+        <w:lastRenderedPageBreak/>
+        <w:t>The voltage rating must be greater than the maximum input voltage. To compensate the derating of ceramic capacitors, TI recommends a voltage rating of twice the maximum input voltage.</w:t>
+      </w:r>
+    </w:p>
+    <w:p>
+      <w:pPr>
+        <w:keepNext/>
+      </w:pPr>
+    </w:p>
+    <w:p>
+      <w:pPr>
+        <w:keepNext/>
+      </w:pPr>
+      <w:r>
+        <w:t>8.2.2.7 Bootstrap Capacitor Every LMR516xx design requires a bootstrap capacitor, CBOOT. The recommended bootstrap capacitor is 0.1 µF and rated at 16 V or higher.</w:t>
+      </w:r>
+    </w:p>
+    <w:p/>
     <w:sectPr>
       <w:pgSz w:w="12240" w:h="15840"/>
       <w:pgMar w:top="1440" w:right="1440" w:bottom="1440" w:left="1440" w:header="708" w:footer="708" w:gutter="0"/>
@@ -301,6 +1827,103 @@
     </w:sectPr>
   </w:body>
 </w:document>
+</file>
+
+<file path=word/numbering.xml><?xml version="1.0" encoding="utf-8"?>
+<w:numbering xmlns:wpc="http://schemas.microsoft.com/office/word/2010/wordprocessingCanvas" xmlns:cx="http://schemas.microsoft.com/office/drawing/2014/chartex" xmlns:cx1="http://schemas.microsoft.com/office/drawing/2015/9/8/chartex" xmlns:cx2="http://schemas.microsoft.com/office/drawing/2015/10/21/chartex" xmlns:cx3="http://schemas.microsoft.com/office/drawing/2016/5/9/chartex" xmlns:cx4="http://schemas.microsoft.com/office/drawing/2016/5/10/chartex" xmlns:cx5="http://schemas.microsoft.com/office/drawing/2016/5/11/chartex" xmlns:cx6="http://schemas.microsoft.com/office/drawing/2016/5/12/chartex" xmlns:cx7="http://schemas.microsoft.com/office/drawing/2016/5/13/chartex" xmlns:cx8="http://schemas.microsoft.com/office/drawing/2016/5/14/chartex" xmlns:mc="http://schemas.openxmlformats.org/markup-compatibility/2006" xmlns:aink="http://schemas.microsoft.com/office/drawing/2016/ink" xmlns:am3d="http://schemas.microsoft.com/office/drawing/2017/model3d" xmlns:o="urn:schemas-microsoft-com:office:office" xmlns:oel="http://schemas.microsoft.com/office/2019/extlst" xmlns:r="http://schemas.openxmlformats.org/officeDocument/2006/relationships" xmlns:m="http://schemas.openxmlformats.org/officeDocument/2006/math" xmlns:v="urn:schemas-microsoft-com:vml" xmlns:wp14="http://schemas.microsoft.com/office/word/2010/wordprocessingDrawing" xmlns:wp="http://schemas.openxmlformats.org/drawingml/2006/wordprocessingDrawing" xmlns:w10="urn:schemas-microsoft-com:office:word" xmlns:w="http://schemas.openxmlformats.org/wordprocessingml/2006/main" xmlns:w14="http://schemas.microsoft.com/office/word/2010/wordml" xmlns:w15="http://schemas.microsoft.com/office/word/2012/wordml" xmlns:w16cex="http://schemas.microsoft.com/office/word/2018/wordml/cex" xmlns:w16cid="http://schemas.microsoft.com/office/word/2016/wordml/cid" xmlns:w16="http://schemas.microsoft.com/office/word/2018/wordml" xmlns:w16du="http://schemas.microsoft.com/office/word/2023/wordml/word16du" xmlns:w16sdtdh="http://schemas.microsoft.com/office/word/2020/wordml/sdtdatahash" xmlns:w16sdtfl="http://schemas.microsoft.com/office/word/2024/wordml/sdtformatlock" xmlns:w16se="http://schemas.microsoft.com/office/word/2015/wordml/symex" xmlns:wpg="http://schemas.microsoft.com/office/word/2010/wordprocessingGroup" xmlns:wpi="http://schemas.microsoft.com/office/word/2010/wordprocessingInk" xmlns:wne="http://schemas.microsoft.com/office/word/2006/wordml" xmlns:wps="http://schemas.microsoft.com/office/word/2010/wordprocessingShape" mc:Ignorable="w14 w15 w16se w16cid w16 w16cex w16sdtdh w16sdtfl w16du wp14">
+  <w:abstractNum w:abstractNumId="0" w15:restartNumberingAfterBreak="0">
+    <w:nsid w:val="30CE1D6D"/>
+    <w:multiLevelType w:val="hybridMultilevel"/>
+    <w:tmpl w:val="6CB0F54A"/>
+    <w:lvl w:ilvl="0" w:tplc="1009000F">
+      <w:start w:val="1"/>
+      <w:numFmt w:val="decimal"/>
+      <w:lvlText w:val="%1."/>
+      <w:lvlJc w:val="left"/>
+      <w:pPr>
+        <w:ind w:left="720" w:hanging="360"/>
+      </w:pPr>
+      <w:rPr>
+        <w:rFonts w:hint="default"/>
+      </w:rPr>
+    </w:lvl>
+    <w:lvl w:ilvl="1" w:tplc="10090019" w:tentative="1">
+      <w:start w:val="1"/>
+      <w:numFmt w:val="lowerLetter"/>
+      <w:lvlText w:val="%2."/>
+      <w:lvlJc w:val="left"/>
+      <w:pPr>
+        <w:ind w:left="1440" w:hanging="360"/>
+      </w:pPr>
+    </w:lvl>
+    <w:lvl w:ilvl="2" w:tplc="1009001B" w:tentative="1">
+      <w:start w:val="1"/>
+      <w:numFmt w:val="lowerRoman"/>
+      <w:lvlText w:val="%3."/>
+      <w:lvlJc w:val="right"/>
+      <w:pPr>
+        <w:ind w:left="2160" w:hanging="180"/>
+      </w:pPr>
+    </w:lvl>
+    <w:lvl w:ilvl="3" w:tplc="1009000F" w:tentative="1">
+      <w:start w:val="1"/>
+      <w:numFmt w:val="decimal"/>
+      <w:lvlText w:val="%4."/>
+      <w:lvlJc w:val="left"/>
+      <w:pPr>
+        <w:ind w:left="2880" w:hanging="360"/>
+      </w:pPr>
+    </w:lvl>
+    <w:lvl w:ilvl="4" w:tplc="10090019" w:tentative="1">
+      <w:start w:val="1"/>
+      <w:numFmt w:val="lowerLetter"/>
+      <w:lvlText w:val="%5."/>
+      <w:lvlJc w:val="left"/>
+      <w:pPr>
+        <w:ind w:left="3600" w:hanging="360"/>
+      </w:pPr>
+    </w:lvl>
+    <w:lvl w:ilvl="5" w:tplc="1009001B" w:tentative="1">
+      <w:start w:val="1"/>
+      <w:numFmt w:val="lowerRoman"/>
+      <w:lvlText w:val="%6."/>
+      <w:lvlJc w:val="right"/>
+      <w:pPr>
+        <w:ind w:left="4320" w:hanging="180"/>
+      </w:pPr>
+    </w:lvl>
+    <w:lvl w:ilvl="6" w:tplc="1009000F" w:tentative="1">
+      <w:start w:val="1"/>
+      <w:numFmt w:val="decimal"/>
+      <w:lvlText w:val="%7."/>
+      <w:lvlJc w:val="left"/>
+      <w:pPr>
+        <w:ind w:left="5040" w:hanging="360"/>
+      </w:pPr>
+    </w:lvl>
+    <w:lvl w:ilvl="7" w:tplc="10090019" w:tentative="1">
+      <w:start w:val="1"/>
+      <w:numFmt w:val="lowerLetter"/>
+      <w:lvlText w:val="%8."/>
+      <w:lvlJc w:val="left"/>
+      <w:pPr>
+        <w:ind w:left="5760" w:hanging="360"/>
+      </w:pPr>
+    </w:lvl>
+    <w:lvl w:ilvl="8" w:tplc="1009001B" w:tentative="1">
+      <w:start w:val="1"/>
+      <w:numFmt w:val="lowerRoman"/>
+      <w:lvlText w:val="%9."/>
+      <w:lvlJc w:val="right"/>
+      <w:pPr>
+        <w:ind w:left="6480" w:hanging="180"/>
+      </w:pPr>
+    </w:lvl>
+  </w:abstractNum>
+  <w:num w:numId="1" w16cid:durableId="1630016807">
+    <w:abstractNumId w:val="0"/>
+  </w:num>
+</w:numbering>
 </file>
 
 <file path=word/styles.xml><?xml version="1.0" encoding="utf-8"?>
@@ -703,6 +2326,7 @@
   <w:style w:type="paragraph" w:default="1" w:styleId="Normal">
     <w:name w:val="Normal"/>
     <w:qFormat/>
+    <w:rsid w:val="006E4829"/>
   </w:style>
   <w:style w:type="paragraph" w:styleId="Heading1">
     <w:name w:val="heading 1"/>
@@ -1229,6 +2853,53 @@
     <w:rPr>
       <w:color w:val="666666"/>
     </w:rPr>
+  </w:style>
+  <w:style w:type="paragraph" w:styleId="Caption">
+    <w:name w:val="caption"/>
+    <w:basedOn w:val="Normal"/>
+    <w:next w:val="Normal"/>
+    <w:uiPriority w:val="35"/>
+    <w:unhideWhenUsed/>
+    <w:qFormat/>
+    <w:rsid w:val="006E4829"/>
+    <w:pPr>
+      <w:spacing w:after="200" w:line="240" w:lineRule="auto"/>
+    </w:pPr>
+    <w:rPr>
+      <w:i/>
+      <w:iCs/>
+      <w:color w:val="0E2841" w:themeColor="text2"/>
+      <w:sz w:val="18"/>
+      <w:szCs w:val="18"/>
+    </w:rPr>
+  </w:style>
+  <w:style w:type="table" w:styleId="TableGrid">
+    <w:name w:val="Table Grid"/>
+    <w:basedOn w:val="TableNormal"/>
+    <w:uiPriority w:val="39"/>
+    <w:rsid w:val="006E4829"/>
+    <w:pPr>
+      <w:spacing w:after="0" w:line="240" w:lineRule="auto"/>
+    </w:pPr>
+    <w:tblPr>
+      <w:tblBorders>
+        <w:top w:val="single" w:sz="4" w:space="0" w:color="auto"/>
+        <w:left w:val="single" w:sz="4" w:space="0" w:color="auto"/>
+        <w:bottom w:val="single" w:sz="4" w:space="0" w:color="auto"/>
+        <w:right w:val="single" w:sz="4" w:space="0" w:color="auto"/>
+        <w:insideH w:val="single" w:sz="4" w:space="0" w:color="auto"/>
+        <w:insideV w:val="single" w:sz="4" w:space="0" w:color="auto"/>
+      </w:tblBorders>
+    </w:tblPr>
+  </w:style>
+  <w:style w:type="paragraph" w:styleId="NoSpacing">
+    <w:name w:val="No Spacing"/>
+    <w:uiPriority w:val="1"/>
+    <w:qFormat/>
+    <w:rsid w:val="006E4829"/>
+    <w:pPr>
+      <w:spacing w:after="0" w:line="240" w:lineRule="auto"/>
+    </w:pPr>
   </w:style>
 </w:styles>
 </file>

</xml_diff>

<commit_message>
- Redo buck converter calculations - Maybe stimulate it. - Choose components for RC mosfet circuit - Verify MOSFET calculations - tried and changed PMOS type - Check fuse selection. Accounting for BUCK CONVERTER efficiency - Replace ZENER DIODES component
</commit_message>
<xml_diff>
--- a/Hardware/Revision01/buckconvertorCalculations.docx
+++ b/Hardware/Revision01/buckconvertorCalculations.docx
@@ -170,7 +170,13 @@
           </w:tcPr>
           <w:p>
             <w:r>
+              <w:t>4.5-16V - Not sure why (</w:t>
+            </w:r>
+            <w:r>
               <w:t>8.8V - 15.2V</w:t>
+            </w:r>
+            <w:r>
+              <w:t>) is on schematic</w:t>
             </w:r>
           </w:p>
         </w:tc>
@@ -289,9 +295,16 @@
             <w:tcW w:w="4495" w:type="dxa"/>
           </w:tcPr>
           <w:p>
-            <w:r>
-              <w:t>Does not matter due to LDO</w:t>
-            </w:r>
+            <m:oMathPara>
+              <m:oMath>
+                <m:r>
+                  <w:rPr>
+                    <w:rFonts w:ascii="Cambria Math" w:hAnsi="Cambria Math"/>
+                  </w:rPr>
+                  <m:t>±5%</m:t>
+                </m:r>
+              </m:oMath>
+            </m:oMathPara>
           </w:p>
         </w:tc>
       </w:tr>
@@ -311,9 +324,16 @@
             <w:tcW w:w="4495" w:type="dxa"/>
           </w:tcPr>
           <w:p>
-            <w:r>
-              <w:t>Does not matter due to LDO</w:t>
-            </w:r>
+            <m:oMathPara>
+              <m:oMath>
+                <m:r>
+                  <w:rPr>
+                    <w:rFonts w:ascii="Cambria Math" w:hAnsi="Cambria Math"/>
+                  </w:rPr>
+                  <m:t>±5%</m:t>
+                </m:r>
+              </m:oMath>
+            </m:oMathPara>
           </w:p>
         </w:tc>
       </w:tr>
@@ -440,7 +460,6 @@
           <w:b/>
           <w:bCs/>
         </w:rPr>
-        <w:lastRenderedPageBreak/>
         <w:t>Defining variables</w:t>
       </w:r>
     </w:p>
@@ -985,7 +1004,14 @@
           <w:b/>
           <w:bCs/>
         </w:rPr>
-        <w:t xml:space="preserve"> = 0.3</w:t>
+        <w:t xml:space="preserve"> = 0.</w:t>
+      </w:r>
+      <w:r>
+        <w:rPr>
+          <w:b/>
+          <w:bCs/>
+        </w:rPr>
+        <w:t>2</w:t>
       </w:r>
       <w:r>
         <w:rPr>
@@ -995,7 +1021,19 @@
         <w:t xml:space="preserve"> – </w:t>
       </w:r>
       <w:r>
-        <w:t>low EMI, less energy efficient</w:t>
+        <w:t>low</w:t>
+      </w:r>
+      <w:r>
+        <w:t>est</w:t>
+      </w:r>
+      <w:r>
+        <w:t xml:space="preserve"> EMI, </w:t>
+      </w:r>
+      <w:r>
+        <w:t xml:space="preserve">least </w:t>
+      </w:r>
+      <w:r>
+        <w:t>energy efficient</w:t>
       </w:r>
     </w:p>
     <w:p>
@@ -1106,36 +1144,21 @@
           <w:rPr>
             <w:rFonts w:ascii="Cambria Math" w:hAnsi="Cambria Math"/>
           </w:rPr>
-          <m:t>=12</m:t>
+          <m:t>=16</m:t>
         </m:r>
-        <m:r>
-          <m:rPr>
-            <m:sty m:val="bi"/>
-          </m:rPr>
-          <w:rPr>
-            <w:rFonts w:ascii="Cambria Math" w:hAnsi="Cambria Math"/>
-          </w:rPr>
-          <m:t xml:space="preserve">V </m:t>
-        </m:r>
-      </m:oMath>
-      <w:r>
-        <w:rPr>
-          <w:b/>
-          <w:bCs/>
-        </w:rPr>
-        <w:t xml:space="preserve"> </w:t>
-      </w:r>
-      <w:r>
-        <w:t xml:space="preserve">*Note this has since been changed to </w:t>
-      </w:r>
-      <m:oMath>
         <m:r>
           <w:rPr>
             <w:rFonts w:ascii="Cambria Math" w:hAnsi="Cambria Math"/>
           </w:rPr>
-          <m:t xml:space="preserve">15.2V </m:t>
+          <m:t xml:space="preserve">V  </m:t>
         </m:r>
       </m:oMath>
+      <w:r>
+        <w:rPr>
+          <w:rFonts w:eastAsiaTheme="minorEastAsia"/>
+        </w:rPr>
+        <w:t xml:space="preserve"> - not sure why 15.2V was chosen</w:t>
+      </w:r>
       <w:r>
         <w:t xml:space="preserve"> </w:t>
       </w:r>
@@ -1199,6 +1222,15 @@
           <w:rPr>
             <w:rFonts w:ascii="Cambria Math" w:hAnsi="Cambria Math"/>
           </w:rPr>
+          <m:t>V±0.5</m:t>
+        </m:r>
+        <m:r>
+          <m:rPr>
+            <m:sty m:val="bi"/>
+          </m:rPr>
+          <w:rPr>
+            <w:rFonts w:ascii="Cambria Math" w:hAnsi="Cambria Math"/>
+          </w:rPr>
           <m:t>V</m:t>
         </m:r>
       </m:oMath>
@@ -1256,7 +1288,7 @@
           <w:rPr>
             <w:rFonts w:ascii="Cambria Math" w:hAnsi="Cambria Math"/>
           </w:rPr>
-          <m:t>~=150</m:t>
+          <m:t>~=250</m:t>
         </m:r>
         <m:r>
           <m:rPr>
@@ -1270,13 +1302,10 @@
       </m:oMath>
       <w:r>
         <w:rPr>
-          <w:b/>
-          <w:bCs/>
-        </w:rPr>
-        <w:t xml:space="preserve">  *</w:t>
-      </w:r>
-      <w:r>
-        <w:t>Note this has been changed to 250mA</w:t>
+          <w:rFonts w:eastAsiaTheme="minorEastAsia"/>
+          <w:b/>
+        </w:rPr>
+        <w:t xml:space="preserve"> </w:t>
       </w:r>
     </w:p>
     <w:p>
@@ -1394,33 +1423,21 @@
       <w:pPr>
         <w:keepNext/>
         <w:rPr>
-          <w:b/>
-          <w:bCs/>
-        </w:rPr>
-      </w:pPr>
-      <w:r>
-        <w:rPr>
           <w:rFonts w:eastAsiaTheme="minorEastAsia"/>
         </w:rPr>
-        <w:t xml:space="preserve">Resulting in </w:t>
-      </w:r>
+      </w:pPr>
       <m:oMath>
         <m:sSub>
           <m:sSubPr>
             <m:ctrlPr>
               <w:rPr>
                 <w:rFonts w:ascii="Cambria Math" w:eastAsiaTheme="minorEastAsia" w:hAnsi="Cambria Math"/>
-                <w:b/>
-                <w:bCs/>
                 <w:i/>
               </w:rPr>
             </m:ctrlPr>
           </m:sSubPr>
           <m:e>
             <m:r>
-              <m:rPr>
-                <m:sty m:val="bi"/>
-              </m:rPr>
               <w:rPr>
                 <w:rFonts w:ascii="Cambria Math" w:eastAsiaTheme="minorEastAsia" w:hAnsi="Cambria Math"/>
               </w:rPr>
@@ -1429,110 +1446,75 @@
           </m:e>
           <m:sub>
             <m:r>
-              <m:rPr>
-                <m:sty m:val="bi"/>
-              </m:rPr>
               <w:rPr>
                 <w:rFonts w:ascii="Cambria Math" w:eastAsiaTheme="minorEastAsia" w:hAnsi="Cambria Math"/>
               </w:rPr>
-              <m:t>chosen_old</m:t>
+              <m:t>min</m:t>
             </m:r>
           </m:sub>
         </m:sSub>
+        <m:r>
+          <w:rPr>
+            <w:rFonts w:ascii="Cambria Math" w:eastAsiaTheme="minorEastAsia" w:hAnsi="Cambria Math"/>
+          </w:rPr>
+          <m:t>=197μH</m:t>
+        </m:r>
+      </m:oMath>
+      <w:r>
+        <w:rPr>
+          <w:rFonts w:eastAsiaTheme="minorEastAsia"/>
+        </w:rPr>
+        <w:t xml:space="preserve"> </w:t>
+      </w:r>
+    </w:p>
+    <w:p>
+      <w:pPr>
+        <w:keepNext/>
+        <w:rPr>
+          <w:b/>
+          <w:bCs/>
+          <w:lang w:val="en-US"/>
+        </w:rPr>
+      </w:pPr>
+      <w:r>
+        <w:rPr>
+          <w:b/>
+          <w:bCs/>
+          <w:lang w:val="en-US"/>
+        </w:rPr>
+        <w:t xml:space="preserve">We chose </w:t>
+      </w:r>
+      <m:oMath>
         <m:r>
           <m:rPr>
             <m:sty m:val="bi"/>
           </m:rPr>
           <w:rPr>
-            <w:rFonts w:ascii="Cambria Math" w:eastAsiaTheme="minorEastAsia" w:hAnsi="Cambria Math"/>
+            <w:rFonts w:ascii="Cambria Math" w:hAnsi="Cambria Math"/>
+            <w:lang w:val="en-US"/>
           </w:rPr>
-          <m:t>=150</m:t>
+          <m:t>L =150</m:t>
         </m:r>
         <m:r>
           <m:rPr>
             <m:sty m:val="bi"/>
           </m:rPr>
           <w:rPr>
-            <w:rFonts w:ascii="Cambria Math" w:eastAsiaTheme="minorEastAsia" w:hAnsi="Cambria Math"/>
-          </w:rPr>
-          <m:t>uH</m:t>
-        </m:r>
-      </m:oMath>
-    </w:p>
-    <w:p>
-      <w:pPr>
-        <w:keepNext/>
-        <w:rPr>
-          <w:rFonts w:eastAsiaTheme="minorEastAsia"/>
-        </w:rPr>
-      </w:pPr>
-      <w:r>
-        <w:rPr>
-          <w:rFonts w:eastAsiaTheme="minorEastAsia"/>
-        </w:rPr>
-        <w:t>With our changing parameter that means K= 0.42</w:t>
-      </w:r>
-    </w:p>
-    <w:p>
-      <w:pPr>
-        <w:keepNext/>
-        <w:rPr>
-          <w:lang w:val="en-US"/>
-        </w:rPr>
-      </w:pPr>
-      <m:oMath>
-        <m:sSub>
-          <m:sSubPr>
-            <m:ctrlPr>
-              <w:rPr>
-                <w:rFonts w:ascii="Cambria Math" w:hAnsi="Cambria Math"/>
-                <w:i/>
-                <w:lang w:val="en-US"/>
-              </w:rPr>
-            </m:ctrlPr>
-          </m:sSubPr>
-          <m:e>
-            <m:r>
-              <w:rPr>
-                <w:rFonts w:ascii="Cambria Math" w:hAnsi="Cambria Math"/>
-                <w:lang w:val="en-US"/>
-              </w:rPr>
-              <m:t>L</m:t>
-            </m:r>
-          </m:e>
-          <m:sub>
-            <m:r>
-              <w:rPr>
-                <w:rFonts w:ascii="Cambria Math" w:hAnsi="Cambria Math"/>
-                <w:lang w:val="en-US"/>
-              </w:rPr>
-              <m:t>new_min</m:t>
-            </m:r>
-          </m:sub>
-        </m:sSub>
-        <m:r>
-          <w:rPr>
             <w:rFonts w:ascii="Cambria Math" w:hAnsi="Cambria Math"/>
             <w:lang w:val="en-US"/>
           </w:rPr>
-          <m:t>≅ 210uH</m:t>
+          <m:t>μH</m:t>
         </m:r>
       </m:oMath>
       <w:r>
         <w:rPr>
           <w:rFonts w:eastAsiaTheme="minorEastAsia"/>
+          <w:b/>
+          <w:bCs/>
           <w:lang w:val="en-US"/>
         </w:rPr>
-        <w:t xml:space="preserve"> for K=0.3</w:t>
-      </w:r>
-    </w:p>
-    <w:p>
-      <w:pPr>
-        <w:keepNext/>
-        <w:rPr>
-          <w:lang w:val="en-US"/>
-        </w:rPr>
-      </w:pPr>
+        <w:t xml:space="preserve"> giving us K = 0.26</w:t>
+      </w:r>
     </w:p>
     <w:p>
       <w:pPr>
@@ -1640,10 +1622,10 @@
         </w:rPr>
         <w:lastRenderedPageBreak/>
         <w:drawing>
-          <wp:inline distT="0" distB="0" distL="0" distR="0" wp14:anchorId="134EEEF8" wp14:editId="56326481">
-            <wp:extent cx="4858639" cy="4690974"/>
+          <wp:inline distT="0" distB="0" distL="0" distR="0" wp14:anchorId="5D1694B3" wp14:editId="08B3F168">
+            <wp:extent cx="5943600" cy="7068185"/>
             <wp:effectExtent l="0" t="0" r="0" b="0"/>
-            <wp:docPr id="23330991" name="Picture 1" descr="A screenshot of a math formula&#10;&#10;AI-generated content may be incorrect."/>
+            <wp:docPr id="1993185339" name="Picture 1" descr="A screenshot of a math problem&#10;&#10;AI-generated content may be incorrect."/>
             <wp:cNvGraphicFramePr>
               <a:graphicFrameLocks xmlns:a="http://schemas.openxmlformats.org/drawingml/2006/main" noChangeAspect="1"/>
             </wp:cNvGraphicFramePr>
@@ -1651,7 +1633,7 @@
               <a:graphicData uri="http://schemas.openxmlformats.org/drawingml/2006/picture">
                 <pic:pic xmlns:pic="http://schemas.openxmlformats.org/drawingml/2006/picture">
                   <pic:nvPicPr>
-                    <pic:cNvPr id="23330991" name="Picture 1" descr="A screenshot of a math formula&#10;&#10;AI-generated content may be incorrect."/>
+                    <pic:cNvPr id="1993185339" name="Picture 1" descr="A screenshot of a math problem&#10;&#10;AI-generated content may be incorrect."/>
                     <pic:cNvPicPr/>
                   </pic:nvPicPr>
                   <pic:blipFill>
@@ -1663,7 +1645,7 @@
                   <pic:spPr>
                     <a:xfrm>
                       <a:off x="0" y="0"/>
-                      <a:ext cx="4859383" cy="4691692"/>
+                      <a:ext cx="5943600" cy="7068185"/>
                     </a:xfrm>
                     <a:prstGeom prst="rect">
                       <a:avLst/>
@@ -1714,7 +1696,21 @@
           <w:b/>
           <w:bCs/>
         </w:rPr>
-        <w:t>Choosing OUTPUT capacitors</w:t>
+        <w:t xml:space="preserve">Choosing </w:t>
+      </w:r>
+      <w:r>
+        <w:rPr>
+          <w:b/>
+          <w:bCs/>
+        </w:rPr>
+        <w:t>Input</w:t>
+      </w:r>
+      <w:r>
+        <w:rPr>
+          <w:b/>
+          <w:bCs/>
+        </w:rPr>
+        <w:t xml:space="preserve"> capacitors</w:t>
       </w:r>
       <w:r>
         <w:rPr>
@@ -1742,81 +1738,509 @@
     <w:p>
       <w:pPr>
         <w:keepNext/>
-        <w:ind w:left="360"/>
-      </w:pPr>
-      <w:r>
-        <w:t>Affects output voltage ripple</w:t>
-      </w:r>
-      <w:r>
-        <w:t>, since we are feeding this into an LDO it does not matter that much.</w:t>
+      </w:pPr>
+      <w:r>
+        <w:rPr>
+          <w:noProof/>
+        </w:rPr>
+        <w:lastRenderedPageBreak/>
+        <w:drawing>
+          <wp:inline distT="0" distB="0" distL="0" distR="0" wp14:anchorId="63A56FDC" wp14:editId="67CA05C1">
+            <wp:extent cx="5943600" cy="486410"/>
+            <wp:effectExtent l="0" t="0" r="0" b="8890"/>
+            <wp:docPr id="1056204570" name="Picture 1"/>
+            <wp:cNvGraphicFramePr>
+              <a:graphicFrameLocks xmlns:a="http://schemas.openxmlformats.org/drawingml/2006/main" noChangeAspect="1"/>
+            </wp:cNvGraphicFramePr>
+            <a:graphic xmlns:a="http://schemas.openxmlformats.org/drawingml/2006/main">
+              <a:graphicData uri="http://schemas.openxmlformats.org/drawingml/2006/picture">
+                <pic:pic xmlns:pic="http://schemas.openxmlformats.org/drawingml/2006/picture">
+                  <pic:nvPicPr>
+                    <pic:cNvPr id="1056204570" name=""/>
+                    <pic:cNvPicPr/>
+                  </pic:nvPicPr>
+                  <pic:blipFill>
+                    <a:blip r:embed="rId10"/>
+                    <a:stretch>
+                      <a:fillRect/>
+                    </a:stretch>
+                  </pic:blipFill>
+                  <pic:spPr>
+                    <a:xfrm>
+                      <a:off x="0" y="0"/>
+                      <a:ext cx="5943600" cy="486410"/>
+                    </a:xfrm>
+                    <a:prstGeom prst="rect">
+                      <a:avLst/>
+                    </a:prstGeom>
+                  </pic:spPr>
+                </pic:pic>
+              </a:graphicData>
+            </a:graphic>
+          </wp:inline>
+        </w:drawing>
       </w:r>
     </w:p>
     <w:p>
       <w:pPr>
         <w:keepNext/>
-        <w:ind w:left="360"/>
-        <w:rPr>
-          <w:b/>
-          <w:bCs/>
-        </w:rPr>
-      </w:pPr>
-      <w:r>
-        <w:t xml:space="preserve">Chosen 0.1uF and 10uF capacitors to filter high and lower frequencies. </w:t>
-      </w:r>
-      <w:r>
-        <w:rPr>
-          <w:b/>
-          <w:bCs/>
-        </w:rPr>
-        <w:t xml:space="preserve">Can be changed. </w:t>
-      </w:r>
-      <w:r>
-        <w:rPr>
-          <w:b/>
-          <w:bCs/>
-        </w:rPr>
-        <w:t>And will be changed.</w:t>
+        <w:rPr>
+          <w:b/>
+          <w:bCs/>
+        </w:rPr>
+      </w:pPr>
+      <w:r>
+        <w:rPr>
+          <w:b/>
+          <w:bCs/>
+        </w:rPr>
+        <w:t xml:space="preserve">Followed recommendation using 1uF </w:t>
       </w:r>
     </w:p>
     <w:p>
       <w:pPr>
         <w:keepNext/>
-      </w:pPr>
-    </w:p>
-    <w:p>
-      <w:pPr>
+        <w:rPr>
+          <w:b/>
+          <w:bCs/>
+        </w:rPr>
+      </w:pPr>
+    </w:p>
+    <w:p>
+      <w:pPr>
+        <w:pStyle w:val="ListParagraph"/>
         <w:keepNext/>
-      </w:pPr>
-      <w:r>
-        <w:t>The LMR51610 device requires a high frequency input decoupling capacitor or capacitor. The typical recommended value for the high frequency decoupling capacitor is 2.2 µF or higher</w:t>
+        <w:numPr>
+          <w:ilvl w:val="0"/>
+          <w:numId w:val="1"/>
+        </w:numPr>
+        <w:rPr>
+          <w:b/>
+          <w:bCs/>
+        </w:rPr>
+      </w:pPr>
+      <w:r>
+        <w:rPr>
+          <w:b/>
+          <w:bCs/>
+        </w:rPr>
+        <w:t>Choosing output capacitor</w:t>
+      </w:r>
+      <w:r>
+        <w:rPr>
+          <w:b/>
+          <w:bCs/>
+        </w:rPr>
+        <w:t>( PRIORITY:  LOWish)</w:t>
       </w:r>
     </w:p>
     <w:p>
       <w:pPr>
         <w:keepNext/>
-      </w:pPr>
+        <w:rPr>
+          <w:b/>
+          <w:bCs/>
+        </w:rPr>
+      </w:pPr>
+      <w:r>
+        <w:rPr>
+          <w:b/>
+          <w:bCs/>
+          <w:noProof/>
+        </w:rPr>
+        <w:drawing>
+          <wp:inline distT="0" distB="0" distL="0" distR="0" wp14:anchorId="308FAB0B" wp14:editId="5BA81CD0">
+            <wp:extent cx="2772162" cy="619211"/>
+            <wp:effectExtent l="0" t="0" r="9525" b="9525"/>
+            <wp:docPr id="753543002" name="Picture 1" descr="A black text on a white background&#10;&#10;AI-generated content may be incorrect."/>
+            <wp:cNvGraphicFramePr>
+              <a:graphicFrameLocks xmlns:a="http://schemas.openxmlformats.org/drawingml/2006/main" noChangeAspect="1"/>
+            </wp:cNvGraphicFramePr>
+            <a:graphic xmlns:a="http://schemas.openxmlformats.org/drawingml/2006/main">
+              <a:graphicData uri="http://schemas.openxmlformats.org/drawingml/2006/picture">
+                <pic:pic xmlns:pic="http://schemas.openxmlformats.org/drawingml/2006/picture">
+                  <pic:nvPicPr>
+                    <pic:cNvPr id="753543002" name="Picture 1" descr="A black text on a white background&#10;&#10;AI-generated content may be incorrect."/>
+                    <pic:cNvPicPr/>
+                  </pic:nvPicPr>
+                  <pic:blipFill>
+                    <a:blip r:embed="rId11"/>
+                    <a:stretch>
+                      <a:fillRect/>
+                    </a:stretch>
+                  </pic:blipFill>
+                  <pic:spPr>
+                    <a:xfrm>
+                      <a:off x="0" y="0"/>
+                      <a:ext cx="2772162" cy="619211"/>
+                    </a:xfrm>
+                    <a:prstGeom prst="rect">
+                      <a:avLst/>
+                    </a:prstGeom>
+                  </pic:spPr>
+                </pic:pic>
+              </a:graphicData>
+            </a:graphic>
+          </wp:inline>
+        </w:drawing>
+      </w:r>
     </w:p>
     <w:p>
       <w:pPr>
         <w:keepNext/>
-      </w:pPr>
-      <w:r>
+        <w:rPr>
+          <w:b/>
+          <w:bCs/>
+        </w:rPr>
+      </w:pPr>
+      <w:r>
+        <w:rPr>
+          <w:b/>
+          <w:bCs/>
+          <w:noProof/>
+        </w:rPr>
+        <w:drawing>
+          <wp:inline distT="0" distB="0" distL="0" distR="0" wp14:anchorId="17C5D7A0" wp14:editId="1031FFB6">
+            <wp:extent cx="2829320" cy="866896"/>
+            <wp:effectExtent l="0" t="0" r="9525" b="9525"/>
+            <wp:docPr id="701804485" name="Picture 1" descr="A black and white image of a mathematical equation&#10;&#10;AI-generated content may be incorrect."/>
+            <wp:cNvGraphicFramePr>
+              <a:graphicFrameLocks xmlns:a="http://schemas.openxmlformats.org/drawingml/2006/main" noChangeAspect="1"/>
+            </wp:cNvGraphicFramePr>
+            <a:graphic xmlns:a="http://schemas.openxmlformats.org/drawingml/2006/main">
+              <a:graphicData uri="http://schemas.openxmlformats.org/drawingml/2006/picture">
+                <pic:pic xmlns:pic="http://schemas.openxmlformats.org/drawingml/2006/picture">
+                  <pic:nvPicPr>
+                    <pic:cNvPr id="701804485" name="Picture 1" descr="A black and white image of a mathematical equation&#10;&#10;AI-generated content may be incorrect."/>
+                    <pic:cNvPicPr/>
+                  </pic:nvPicPr>
+                  <pic:blipFill>
+                    <a:blip r:embed="rId12"/>
+                    <a:stretch>
+                      <a:fillRect/>
+                    </a:stretch>
+                  </pic:blipFill>
+                  <pic:spPr>
+                    <a:xfrm>
+                      <a:off x="0" y="0"/>
+                      <a:ext cx="2829320" cy="866896"/>
+                    </a:xfrm>
+                    <a:prstGeom prst="rect">
+                      <a:avLst/>
+                    </a:prstGeom>
+                  </pic:spPr>
+                </pic:pic>
+              </a:graphicData>
+            </a:graphic>
+          </wp:inline>
+        </w:drawing>
+      </w:r>
+      <w:r>
+        <w:rPr>
+          <w:b/>
+          <w:bCs/>
+          <w:noProof/>
+        </w:rPr>
+        <w:drawing>
+          <wp:inline distT="0" distB="0" distL="0" distR="0" wp14:anchorId="5349AEFD" wp14:editId="2285A4CB">
+            <wp:extent cx="3562847" cy="771633"/>
+            <wp:effectExtent l="0" t="0" r="0" b="9525"/>
+            <wp:docPr id="1964023827" name="Picture 1" descr="A black text on a white background&#10;&#10;AI-generated content may be incorrect."/>
+            <wp:cNvGraphicFramePr>
+              <a:graphicFrameLocks xmlns:a="http://schemas.openxmlformats.org/drawingml/2006/main" noChangeAspect="1"/>
+            </wp:cNvGraphicFramePr>
+            <a:graphic xmlns:a="http://schemas.openxmlformats.org/drawingml/2006/main">
+              <a:graphicData uri="http://schemas.openxmlformats.org/drawingml/2006/picture">
+                <pic:pic xmlns:pic="http://schemas.openxmlformats.org/drawingml/2006/picture">
+                  <pic:nvPicPr>
+                    <pic:cNvPr id="1964023827" name="Picture 1" descr="A black text on a white background&#10;&#10;AI-generated content may be incorrect."/>
+                    <pic:cNvPicPr/>
+                  </pic:nvPicPr>
+                  <pic:blipFill>
+                    <a:blip r:embed="rId13"/>
+                    <a:stretch>
+                      <a:fillRect/>
+                    </a:stretch>
+                  </pic:blipFill>
+                  <pic:spPr>
+                    <a:xfrm>
+                      <a:off x="0" y="0"/>
+                      <a:ext cx="3562847" cy="771633"/>
+                    </a:xfrm>
+                    <a:prstGeom prst="rect">
+                      <a:avLst/>
+                    </a:prstGeom>
+                  </pic:spPr>
+                </pic:pic>
+              </a:graphicData>
+            </a:graphic>
+          </wp:inline>
+        </w:drawing>
+      </w:r>
+    </w:p>
+    <w:p>
+      <w:pPr>
+        <w:keepNext/>
+        <w:rPr>
+          <w:rFonts w:eastAsiaTheme="minorEastAsia"/>
+        </w:rPr>
+      </w:pPr>
+      <w:r>
+        <w:t xml:space="preserve">Target ripple is </w:t>
+      </w:r>
+      <m:oMath>
+        <m:r>
+          <w:rPr>
+            <w:rFonts w:ascii="Cambria Math" w:hAnsi="Cambria Math"/>
+          </w:rPr>
+          <m:t>0.35V</m:t>
+        </m:r>
+      </m:oMath>
+    </w:p>
+    <w:p>
+      <w:pPr>
+        <w:keepNext/>
+        <w:rPr>
+          <w:rFonts w:eastAsiaTheme="minorEastAsia"/>
+        </w:rPr>
+      </w:pPr>
+      <w:r>
+        <w:rPr>
+          <w:rFonts w:eastAsiaTheme="minorEastAsia"/>
+        </w:rPr>
+        <w:t>ESR ~= 10m</w:t>
+      </w:r>
+      <m:oMath>
+        <m:r>
+          <m:rPr>
+            <m:sty m:val="p"/>
+          </m:rPr>
+          <w:rPr>
+            <w:rFonts w:ascii="Cambria Math" w:eastAsiaTheme="minorEastAsia" w:hAnsi="Cambria Math"/>
+          </w:rPr>
+          <m:t>Ω</m:t>
+        </m:r>
+      </m:oMath>
+      <w:r>
+        <w:rPr>
+          <w:rFonts w:eastAsiaTheme="minorEastAsia"/>
+        </w:rPr>
+        <w:t xml:space="preserve"> @300KHz</w:t>
+      </w:r>
+    </w:p>
+    <w:p>
+      <w:pPr>
+        <w:keepNext/>
+        <w:rPr>
+          <w:rFonts w:eastAsiaTheme="minorEastAsia"/>
+        </w:rPr>
+      </w:pPr>
+      <m:oMath>
+        <m:r>
+          <m:rPr>
+            <m:sty m:val="p"/>
+          </m:rPr>
+          <w:rPr>
+            <w:rFonts w:ascii="Cambria Math" w:eastAsiaTheme="minorEastAsia" w:hAnsi="Cambria Math"/>
+          </w:rPr>
+          <m:t>Δ</m:t>
+        </m:r>
+        <m:sSub>
+          <m:sSubPr>
+            <m:ctrlPr>
+              <w:rPr>
+                <w:rFonts w:ascii="Cambria Math" w:eastAsiaTheme="minorEastAsia" w:hAnsi="Cambria Math"/>
+                <w:i/>
+              </w:rPr>
+            </m:ctrlPr>
+          </m:sSubPr>
+          <m:e>
+            <m:r>
+              <w:rPr>
+                <w:rFonts w:ascii="Cambria Math" w:eastAsiaTheme="minorEastAsia" w:hAnsi="Cambria Math"/>
+              </w:rPr>
+              <m:t>V</m:t>
+            </m:r>
+          </m:e>
+          <m:sub>
+            <m:r>
+              <w:rPr>
+                <w:rFonts w:ascii="Cambria Math" w:eastAsiaTheme="minorEastAsia" w:hAnsi="Cambria Math"/>
+              </w:rPr>
+              <m:t>out_esr</m:t>
+            </m:r>
+          </m:sub>
+        </m:sSub>
+        <m:r>
+          <w:rPr>
+            <w:rFonts w:ascii="Cambria Math" w:eastAsiaTheme="minorEastAsia" w:hAnsi="Cambria Math"/>
+          </w:rPr>
+          <m:t>=0.66mV</m:t>
+        </m:r>
+      </m:oMath>
+      <w:r>
+        <w:rPr>
+          <w:rFonts w:eastAsiaTheme="minorEastAsia"/>
+        </w:rPr>
+        <w:t xml:space="preserve"> </w:t>
+      </w:r>
+    </w:p>
+    <w:p>
+      <w:pPr>
+        <w:keepNext/>
+        <w:rPr>
+          <w:rFonts w:eastAsiaTheme="minorEastAsia"/>
+        </w:rPr>
+      </w:pPr>
+      <m:oMath>
+        <m:r>
+          <m:rPr>
+            <m:sty m:val="p"/>
+          </m:rPr>
+          <w:rPr>
+            <w:rFonts w:ascii="Cambria Math" w:eastAsiaTheme="minorEastAsia" w:hAnsi="Cambria Math"/>
+          </w:rPr>
+          <m:t>Δ</m:t>
+        </m:r>
+        <m:sSub>
+          <m:sSubPr>
+            <m:ctrlPr>
+              <w:rPr>
+                <w:rFonts w:ascii="Cambria Math" w:eastAsiaTheme="minorEastAsia" w:hAnsi="Cambria Math"/>
+                <w:i/>
+              </w:rPr>
+            </m:ctrlPr>
+          </m:sSubPr>
+          <m:e>
+            <m:sSub>
+              <m:sSubPr>
+                <m:ctrlPr>
+                  <w:rPr>
+                    <w:rFonts w:ascii="Cambria Math" w:eastAsiaTheme="minorEastAsia" w:hAnsi="Cambria Math"/>
+                    <w:i/>
+                  </w:rPr>
+                </m:ctrlPr>
+              </m:sSubPr>
+              <m:e>
+                <m:r>
+                  <w:rPr>
+                    <w:rFonts w:ascii="Cambria Math" w:eastAsiaTheme="minorEastAsia" w:hAnsi="Cambria Math"/>
+                  </w:rPr>
+                  <m:t>V</m:t>
+                </m:r>
+              </m:e>
+              <m:sub>
+                <m:r>
+                  <w:rPr>
+                    <w:rFonts w:ascii="Cambria Math" w:eastAsiaTheme="minorEastAsia" w:hAnsi="Cambria Math"/>
+                  </w:rPr>
+                  <m:t>out</m:t>
+                </m:r>
+              </m:sub>
+            </m:sSub>
+          </m:e>
+          <m:sub>
+            <m:r>
+              <w:rPr>
+                <w:rFonts w:ascii="Cambria Math" w:eastAsiaTheme="minorEastAsia" w:hAnsi="Cambria Math"/>
+              </w:rPr>
+              <m:t>c</m:t>
+            </m:r>
+          </m:sub>
+        </m:sSub>
+        <m:r>
+          <w:rPr>
+            <w:rFonts w:ascii="Cambria Math" w:eastAsiaTheme="minorEastAsia" w:hAnsi="Cambria Math"/>
+          </w:rPr>
+          <m:t xml:space="preserve">= </m:t>
+        </m:r>
+      </m:oMath>
+      <w:r>
+        <w:rPr>
+          <w:rFonts w:eastAsiaTheme="minorEastAsia"/>
+        </w:rPr>
+        <w:t>0.93mV</w:t>
+      </w:r>
+    </w:p>
+    <w:p>
+      <w:pPr>
+        <w:keepNext/>
+        <w:rPr>
+          <w:rFonts w:eastAsiaTheme="minorEastAsia"/>
+        </w:rPr>
+      </w:pPr>
+      <w:r>
+        <w:rPr>
+          <w:rFonts w:eastAsiaTheme="minorEastAsia"/>
+          <w:noProof/>
+        </w:rPr>
         <w:lastRenderedPageBreak/>
-        <w:t>The voltage rating must be greater than the maximum input voltage. To compensate the derating of ceramic capacitors, TI recommends a voltage rating of twice the maximum input voltage.</w:t>
-      </w:r>
-    </w:p>
-    <w:p>
-      <w:pPr>
-        <w:keepNext/>
-      </w:pPr>
-    </w:p>
-    <w:p>
-      <w:pPr>
-        <w:keepNext/>
-      </w:pPr>
-      <w:r>
-        <w:t>8.2.2.7 Bootstrap Capacitor Every LMR516xx design requires a bootstrap capacitor, CBOOT. The recommended bootstrap capacitor is 0.1 µF and rated at 16 V or higher.</w:t>
-      </w:r>
+        <w:drawing>
+          <wp:inline distT="0" distB="0" distL="0" distR="0" wp14:anchorId="6F0F229F" wp14:editId="2AA11CC2">
+            <wp:extent cx="5725324" cy="7849695"/>
+            <wp:effectExtent l="0" t="0" r="8890" b="0"/>
+            <wp:docPr id="32501094" name="Picture 1" descr="A screenshot of a math test&#10;&#10;AI-generated content may be incorrect."/>
+            <wp:cNvGraphicFramePr>
+              <a:graphicFrameLocks xmlns:a="http://schemas.openxmlformats.org/drawingml/2006/main" noChangeAspect="1"/>
+            </wp:cNvGraphicFramePr>
+            <a:graphic xmlns:a="http://schemas.openxmlformats.org/drawingml/2006/main">
+              <a:graphicData uri="http://schemas.openxmlformats.org/drawingml/2006/picture">
+                <pic:pic xmlns:pic="http://schemas.openxmlformats.org/drawingml/2006/picture">
+                  <pic:nvPicPr>
+                    <pic:cNvPr id="32501094" name="Picture 1" descr="A screenshot of a math test&#10;&#10;AI-generated content may be incorrect."/>
+                    <pic:cNvPicPr/>
+                  </pic:nvPicPr>
+                  <pic:blipFill>
+                    <a:blip r:embed="rId14"/>
+                    <a:stretch>
+                      <a:fillRect/>
+                    </a:stretch>
+                  </pic:blipFill>
+                  <pic:spPr>
+                    <a:xfrm>
+                      <a:off x="0" y="0"/>
+                      <a:ext cx="5725324" cy="7849695"/>
+                    </a:xfrm>
+                    <a:prstGeom prst="rect">
+                      <a:avLst/>
+                    </a:prstGeom>
+                  </pic:spPr>
+                </pic:pic>
+              </a:graphicData>
+            </a:graphic>
+          </wp:inline>
+        </w:drawing>
+      </w:r>
+    </w:p>
+    <w:p>
+      <w:r>
+        <w:t>I will have 10uF + 1uF</w:t>
+      </w:r>
+    </w:p>
+    <w:p>
+      <w:r>
+        <w:lastRenderedPageBreak/>
+        <w:t>This one may be better as all wiring has already been created.</w:t>
+      </w:r>
+    </w:p>
+    <w:p>
+      <w:r>
+        <w:t>Export TPS54202DDCR </w:t>
+      </w:r>
+      <w:r>
+        <w:noBreakHyphen/>
+        <w:t> 8.5V-16V to 7.00V @ 0.3A</w:t>
+      </w:r>
+    </w:p>
+    <w:p>
+      <w:hyperlink r:id="rId15" w:history="1">
+        <w:r>
+          <w:rPr>
+            <w:rStyle w:val="Hyperlink"/>
+          </w:rPr>
+          <w:t>https://webench.ti.com/power-designer/switching-regulator/select</w:t>
+        </w:r>
+      </w:hyperlink>
     </w:p>
     <w:p/>
     <w:sectPr>
@@ -2530,7 +2954,6 @@
   <w:style w:type="character" w:default="1" w:styleId="DefaultParagraphFont">
     <w:name w:val="Default Paragraph Font"/>
     <w:uiPriority w:val="1"/>
-    <w:semiHidden/>
     <w:unhideWhenUsed/>
   </w:style>
   <w:style w:type="table" w:default="1" w:styleId="TableNormal">
@@ -2900,6 +3323,29 @@
     <w:pPr>
       <w:spacing w:after="0" w:line="240" w:lineRule="auto"/>
     </w:pPr>
+  </w:style>
+  <w:style w:type="character" w:styleId="Hyperlink">
+    <w:name w:val="Hyperlink"/>
+    <w:basedOn w:val="DefaultParagraphFont"/>
+    <w:uiPriority w:val="99"/>
+    <w:unhideWhenUsed/>
+    <w:rsid w:val="00E45094"/>
+    <w:rPr>
+      <w:color w:val="467886" w:themeColor="hyperlink"/>
+      <w:u w:val="single"/>
+    </w:rPr>
+  </w:style>
+  <w:style w:type="character" w:styleId="UnresolvedMention">
+    <w:name w:val="Unresolved Mention"/>
+    <w:basedOn w:val="DefaultParagraphFont"/>
+    <w:uiPriority w:val="99"/>
+    <w:semiHidden/>
+    <w:unhideWhenUsed/>
+    <w:rsid w:val="00E45094"/>
+    <w:rPr>
+      <w:color w:val="605E5C"/>
+      <w:shd w:val="clear" w:color="auto" w:fill="E1DFDD"/>
+    </w:rPr>
   </w:style>
 </w:styles>
 </file>

</xml_diff>